<commit_message>
general description of the project added
</commit_message>
<xml_diff>
--- a/doc/ReportEngineTutorial.docx
+++ b/doc/ReportEngineTutorial.docx
@@ -9,13 +9,10 @@
         <w:jc w:val="center"/>
       </w:pPr>
       <w:r>
-        <w:t>Report</w:t>
-      </w:r>
-      <w:r>
-        <w:t>E</w:t>
-      </w:r>
-      <w:r>
-        <w:t xml:space="preserve">ngine </w:t>
+        <w:t>Katechaki</w:t>
+      </w:r>
+      <w:r>
+        <w:t xml:space="preserve"> </w:t>
       </w:r>
       <w:r>
         <w:t>t</w:t>
@@ -36,11 +33,21 @@
       <w:r>
         <w:t xml:space="preserve"> </w:t>
       </w:r>
-      <w:fldSimple w:instr=" DOCPROPERTY  reportengine_version  \* MERGEFORMAT ">
-        <w:r>
-          <w:t>0.13.2</w:t>
-        </w:r>
-      </w:fldSimple>
+      <w:r>
+        <w:fldChar w:fldCharType="begin"/>
+      </w:r>
+      <w:r>
+        <w:instrText xml:space="preserve"> DOCPROPERTY  reportengine_version  \* MERGEFORMAT </w:instrText>
+      </w:r>
+      <w:r>
+        <w:fldChar w:fldCharType="separate"/>
+      </w:r>
+      <w:r>
+        <w:t>0.13.2</w:t>
+      </w:r>
+      <w:r>
+        <w:fldChar w:fldCharType="end"/>
+      </w:r>
     </w:p>
     <w:p>
       <w:r>
@@ -101,13 +108,13 @@
           <w:r>
             <w:fldChar w:fldCharType="separate"/>
           </w:r>
-          <w:hyperlink w:anchor="_Toc428975972" w:history="1">
+          <w:hyperlink w:anchor="_Toc440115893" w:history="1">
             <w:r>
               <w:rPr>
                 <w:rStyle w:val="Hyperlink"/>
                 <w:noProof/>
               </w:rPr>
-              <w:t>What is report-engine?</w:t>
+              <w:t>What is Katechaki?</w:t>
             </w:r>
             <w:r>
               <w:rPr>
@@ -128,7 +135,7 @@
                 <w:noProof/>
                 <w:webHidden/>
               </w:rPr>
-              <w:instrText xml:space="preserve"> PAGEREF _Toc428975972 \h </w:instrText>
+              <w:instrText xml:space="preserve"> PAGEREF _Toc440115893 \h </w:instrText>
             </w:r>
             <w:r>
               <w:rPr>
@@ -170,13 +177,13 @@
               <w:noProof/>
             </w:rPr>
           </w:pPr>
-          <w:hyperlink w:anchor="_Toc428975973" w:history="1">
+          <w:hyperlink w:anchor="_Toc440115894" w:history="1">
             <w:r>
               <w:rPr>
                 <w:rStyle w:val="Hyperlink"/>
                 <w:noProof/>
               </w:rPr>
-              <w:t>What report-engine can do for you?</w:t>
+              <w:t>Why Katechaki?</w:t>
             </w:r>
             <w:r>
               <w:rPr>
@@ -197,7 +204,7 @@
                 <w:noProof/>
                 <w:webHidden/>
               </w:rPr>
-              <w:instrText xml:space="preserve"> PAGEREF _Toc428975973 \h </w:instrText>
+              <w:instrText xml:space="preserve"> PAGEREF _Toc440115894 \h </w:instrText>
             </w:r>
             <w:r>
               <w:rPr>
@@ -239,7 +246,7 @@
               <w:noProof/>
             </w:rPr>
           </w:pPr>
-          <w:hyperlink w:anchor="_Toc428975974" w:history="1">
+          <w:hyperlink w:anchor="_Toc440115895" w:history="1">
             <w:r>
               <w:rPr>
                 <w:rStyle w:val="Hyperlink"/>
@@ -266,7 +273,7 @@
                 <w:noProof/>
                 <w:webHidden/>
               </w:rPr>
-              <w:instrText xml:space="preserve"> PAGEREF _Toc428975974 \h </w:instrText>
+              <w:instrText xml:space="preserve"> PAGEREF _Toc440115895 \h </w:instrText>
             </w:r>
             <w:r>
               <w:rPr>
@@ -308,7 +315,7 @@
               <w:noProof/>
             </w:rPr>
           </w:pPr>
-          <w:hyperlink w:anchor="_Toc428975975" w:history="1">
+          <w:hyperlink w:anchor="_Toc440115896" w:history="1">
             <w:r>
               <w:rPr>
                 <w:rStyle w:val="Hyperlink"/>
@@ -335,7 +342,7 @@
                 <w:noProof/>
                 <w:webHidden/>
               </w:rPr>
-              <w:instrText xml:space="preserve"> PAGEREF _Toc428975975 \h </w:instrText>
+              <w:instrText xml:space="preserve"> PAGEREF _Toc440115896 \h </w:instrText>
             </w:r>
             <w:r>
               <w:rPr>
@@ -377,13 +384,13 @@
               <w:noProof/>
             </w:rPr>
           </w:pPr>
-          <w:hyperlink w:anchor="_Toc428975976" w:history="1">
+          <w:hyperlink w:anchor="_Toc440115897" w:history="1">
             <w:r>
               <w:rPr>
                 <w:rStyle w:val="Hyperlink"/>
                 <w:noProof/>
               </w:rPr>
-              <w:t>How to add report-engine to your project?</w:t>
+              <w:t>How to add Katechaki to your project?</w:t>
             </w:r>
             <w:r>
               <w:rPr>
@@ -404,7 +411,7 @@
                 <w:noProof/>
                 <w:webHidden/>
               </w:rPr>
-              <w:instrText xml:space="preserve"> PAGEREF _Toc428975976 \h </w:instrText>
+              <w:instrText xml:space="preserve"> PAGEREF _Toc440115897 \h </w:instrText>
             </w:r>
             <w:r>
               <w:rPr>
@@ -446,7 +453,7 @@
               <w:noProof/>
             </w:rPr>
           </w:pPr>
-          <w:hyperlink w:anchor="_Toc428975977" w:history="1">
+          <w:hyperlink w:anchor="_Toc440115898" w:history="1">
             <w:r>
               <w:rPr>
                 <w:rStyle w:val="Hyperlink"/>
@@ -473,7 +480,7 @@
                 <w:noProof/>
                 <w:webHidden/>
               </w:rPr>
-              <w:instrText xml:space="preserve"> PAGEREF _Toc428975977 \h </w:instrText>
+              <w:instrText xml:space="preserve"> PAGEREF _Toc440115898 \h </w:instrText>
             </w:r>
             <w:r>
               <w:rPr>
@@ -515,7 +522,7 @@
               <w:noProof/>
             </w:rPr>
           </w:pPr>
-          <w:hyperlink w:anchor="_Toc428975978" w:history="1">
+          <w:hyperlink w:anchor="_Toc440115899" w:history="1">
             <w:r>
               <w:rPr>
                 <w:rStyle w:val="Hyperlink"/>
@@ -542,7 +549,7 @@
                 <w:noProof/>
                 <w:webHidden/>
               </w:rPr>
-              <w:instrText xml:space="preserve"> PAGEREF _Toc428975978 \h </w:instrText>
+              <w:instrText xml:space="preserve"> PAGEREF _Toc440115899 \h </w:instrText>
             </w:r>
             <w:r>
               <w:rPr>
@@ -584,7 +591,7 @@
               <w:noProof/>
             </w:rPr>
           </w:pPr>
-          <w:hyperlink w:anchor="_Toc428975979" w:history="1">
+          <w:hyperlink w:anchor="_Toc440115900" w:history="1">
             <w:r>
               <w:rPr>
                 <w:rStyle w:val="Hyperlink"/>
@@ -611,7 +618,7 @@
                 <w:noProof/>
                 <w:webHidden/>
               </w:rPr>
-              <w:instrText xml:space="preserve"> PAGEREF _Toc428975979 \h </w:instrText>
+              <w:instrText xml:space="preserve"> PAGEREF _Toc440115900 \h </w:instrText>
             </w:r>
             <w:r>
               <w:rPr>
@@ -653,7 +660,7 @@
               <w:noProof/>
             </w:rPr>
           </w:pPr>
-          <w:hyperlink w:anchor="_Toc428975980" w:history="1">
+          <w:hyperlink w:anchor="_Toc440115901" w:history="1">
             <w:r>
               <w:rPr>
                 <w:rStyle w:val="Hyperlink"/>
@@ -680,7 +687,7 @@
                 <w:noProof/>
                 <w:webHidden/>
               </w:rPr>
-              <w:instrText xml:space="preserve"> PAGEREF _Toc428975980 \h </w:instrText>
+              <w:instrText xml:space="preserve"> PAGEREF _Toc440115901 \h </w:instrText>
             </w:r>
             <w:r>
               <w:rPr>
@@ -722,7 +729,7 @@
               <w:noProof/>
             </w:rPr>
           </w:pPr>
-          <w:hyperlink w:anchor="_Toc428975981" w:history="1">
+          <w:hyperlink w:anchor="_Toc440115902" w:history="1">
             <w:r>
               <w:rPr>
                 <w:rStyle w:val="Hyperlink"/>
@@ -749,7 +756,7 @@
                 <w:noProof/>
                 <w:webHidden/>
               </w:rPr>
-              <w:instrText xml:space="preserve"> PAGEREF _Toc428975981 \h </w:instrText>
+              <w:instrText xml:space="preserve"> PAGEREF _Toc440115902 \h </w:instrText>
             </w:r>
             <w:r>
               <w:rPr>
@@ -791,7 +798,7 @@
               <w:noProof/>
             </w:rPr>
           </w:pPr>
-          <w:hyperlink w:anchor="_Toc428975982" w:history="1">
+          <w:hyperlink w:anchor="_Toc440115903" w:history="1">
             <w:r>
               <w:rPr>
                 <w:rStyle w:val="Hyperlink"/>
@@ -818,7 +825,7 @@
                 <w:noProof/>
                 <w:webHidden/>
               </w:rPr>
-              <w:instrText xml:space="preserve"> PAGEREF _Toc428975982 \h </w:instrText>
+              <w:instrText xml:space="preserve"> PAGEREF _Toc440115903 \h </w:instrText>
             </w:r>
             <w:r>
               <w:rPr>
@@ -860,7 +867,7 @@
               <w:noProof/>
             </w:rPr>
           </w:pPr>
-          <w:hyperlink w:anchor="_Toc428975983" w:history="1">
+          <w:hyperlink w:anchor="_Toc440115904" w:history="1">
             <w:r>
               <w:rPr>
                 <w:rStyle w:val="Hyperlink"/>
@@ -887,7 +894,7 @@
                 <w:noProof/>
                 <w:webHidden/>
               </w:rPr>
-              <w:instrText xml:space="preserve"> PAGEREF _Toc428975983 \h </w:instrText>
+              <w:instrText xml:space="preserve"> PAGEREF _Toc440115904 \h </w:instrText>
             </w:r>
             <w:r>
               <w:rPr>
@@ -929,13 +936,13 @@
               <w:noProof/>
             </w:rPr>
           </w:pPr>
-          <w:hyperlink w:anchor="_Toc428975984" w:history="1">
+          <w:hyperlink w:anchor="_Toc440115905" w:history="1">
             <w:r>
               <w:rPr>
                 <w:rStyle w:val="Hyperlink"/>
                 <w:noProof/>
               </w:rPr>
-              <w:t>Report Output</w:t>
+              <w:t>Report Components</w:t>
             </w:r>
             <w:r>
               <w:rPr>
@@ -956,7 +963,7 @@
                 <w:noProof/>
                 <w:webHidden/>
               </w:rPr>
-              <w:instrText xml:space="preserve"> PAGEREF _Toc428975984 \h </w:instrText>
+              <w:instrText xml:space="preserve"> PAGEREF _Toc440115905 \h </w:instrText>
             </w:r>
             <w:r>
               <w:rPr>
@@ -976,7 +983,7 @@
                 <w:noProof/>
                 <w:webHidden/>
               </w:rPr>
-              <w:t>8</w:t>
+              <w:t>7</w:t>
             </w:r>
             <w:r>
               <w:rPr>
@@ -998,13 +1005,13 @@
               <w:noProof/>
             </w:rPr>
           </w:pPr>
-          <w:hyperlink w:anchor="_Toc428975985" w:history="1">
+          <w:hyperlink w:anchor="_Toc440115906" w:history="1">
             <w:r>
               <w:rPr>
                 <w:rStyle w:val="Hyperlink"/>
                 <w:noProof/>
               </w:rPr>
-              <w:t>Report Title</w:t>
+              <w:t>Report Output</w:t>
             </w:r>
             <w:r>
               <w:rPr>
@@ -1025,7 +1032,7 @@
                 <w:noProof/>
                 <w:webHidden/>
               </w:rPr>
-              <w:instrText xml:space="preserve"> PAGEREF _Toc428975985 \h </w:instrText>
+              <w:instrText xml:space="preserve"> PAGEREF _Toc440115906 \h </w:instrText>
             </w:r>
             <w:r>
               <w:rPr>
@@ -1045,7 +1052,7 @@
                 <w:noProof/>
                 <w:webHidden/>
               </w:rPr>
-              <w:t>9</w:t>
+              <w:t>8</w:t>
             </w:r>
             <w:r>
               <w:rPr>
@@ -1067,13 +1074,13 @@
               <w:noProof/>
             </w:rPr>
           </w:pPr>
-          <w:hyperlink w:anchor="_Toc428975986" w:history="1">
+          <w:hyperlink w:anchor="_Toc440115907" w:history="1">
             <w:r>
               <w:rPr>
                 <w:rStyle w:val="Hyperlink"/>
                 <w:noProof/>
               </w:rPr>
-              <w:t>Paragraph</w:t>
+              <w:t>First view on the source code of a report</w:t>
             </w:r>
             <w:r>
               <w:rPr>
@@ -1094,7 +1101,7 @@
                 <w:noProof/>
                 <w:webHidden/>
               </w:rPr>
-              <w:instrText xml:space="preserve"> PAGEREF _Toc428975986 \h </w:instrText>
+              <w:instrText xml:space="preserve"> PAGEREF _Toc440115907 \h </w:instrText>
             </w:r>
             <w:r>
               <w:rPr>
@@ -1114,7 +1121,7 @@
                 <w:noProof/>
                 <w:webHidden/>
               </w:rPr>
-              <w:t>9</w:t>
+              <w:t>8</w:t>
             </w:r>
             <w:r>
               <w:rPr>
@@ -1136,13 +1143,13 @@
               <w:noProof/>
             </w:rPr>
           </w:pPr>
-          <w:hyperlink w:anchor="_Toc428975987" w:history="1">
+          <w:hyperlink w:anchor="_Toc440115908" w:history="1">
             <w:r>
               <w:rPr>
                 <w:rStyle w:val="Hyperlink"/>
                 <w:noProof/>
               </w:rPr>
-              <w:t>Hello World report</w:t>
+              <w:t>Report Title</w:t>
             </w:r>
             <w:r>
               <w:rPr>
@@ -1163,7 +1170,7 @@
                 <w:noProof/>
                 <w:webHidden/>
               </w:rPr>
-              <w:instrText xml:space="preserve"> PAGEREF _Toc428975987 \h </w:instrText>
+              <w:instrText xml:space="preserve"> PAGEREF _Toc440115908 \h </w:instrText>
             </w:r>
             <w:r>
               <w:rPr>
@@ -1205,13 +1212,13 @@
               <w:noProof/>
             </w:rPr>
           </w:pPr>
-          <w:hyperlink w:anchor="_Toc428975988" w:history="1">
+          <w:hyperlink w:anchor="_Toc440115909" w:history="1">
             <w:r>
               <w:rPr>
                 <w:rStyle w:val="Hyperlink"/>
                 <w:noProof/>
               </w:rPr>
-              <w:t>Flat Tables</w:t>
+              <w:t>Hello World report</w:t>
             </w:r>
             <w:r>
               <w:rPr>
@@ -1232,7 +1239,7 @@
                 <w:noProof/>
                 <w:webHidden/>
               </w:rPr>
-              <w:instrText xml:space="preserve"> PAGEREF _Toc428975988 \h </w:instrText>
+              <w:instrText xml:space="preserve"> PAGEREF _Toc440115909 \h </w:instrText>
             </w:r>
             <w:r>
               <w:rPr>
@@ -1252,7 +1259,76 @@
                 <w:noProof/>
                 <w:webHidden/>
               </w:rPr>
-              <w:t>10</w:t>
+              <w:t>9</w:t>
+            </w:r>
+            <w:r>
+              <w:rPr>
+                <w:noProof/>
+                <w:webHidden/>
+              </w:rPr>
+              <w:fldChar w:fldCharType="end"/>
+            </w:r>
+          </w:hyperlink>
+        </w:p>
+        <w:p>
+          <w:pPr>
+            <w:pStyle w:val="TOC1"/>
+            <w:tabs>
+              <w:tab w:val="right" w:leader="dot" w:pos="9350"/>
+            </w:tabs>
+            <w:rPr>
+              <w:rFonts w:eastAsiaTheme="minorEastAsia"/>
+              <w:noProof/>
+            </w:rPr>
+          </w:pPr>
+          <w:hyperlink w:anchor="_Toc440115910" w:history="1">
+            <w:r>
+              <w:rPr>
+                <w:rStyle w:val="Hyperlink"/>
+                <w:noProof/>
+              </w:rPr>
+              <w:t>Flat Tables</w:t>
+            </w:r>
+            <w:r>
+              <w:rPr>
+                <w:noProof/>
+                <w:webHidden/>
+              </w:rPr>
+              <w:tab/>
+            </w:r>
+            <w:r>
+              <w:rPr>
+                <w:noProof/>
+                <w:webHidden/>
+              </w:rPr>
+              <w:fldChar w:fldCharType="begin"/>
+            </w:r>
+            <w:r>
+              <w:rPr>
+                <w:noProof/>
+                <w:webHidden/>
+              </w:rPr>
+              <w:instrText xml:space="preserve"> PAGEREF _Toc440115910 \h </w:instrText>
+            </w:r>
+            <w:r>
+              <w:rPr>
+                <w:noProof/>
+                <w:webHidden/>
+              </w:rPr>
+            </w:r>
+            <w:r>
+              <w:rPr>
+                <w:noProof/>
+                <w:webHidden/>
+              </w:rPr>
+              <w:fldChar w:fldCharType="separate"/>
+            </w:r>
+            <w:r>
+              <w:rPr>
+                <w:noProof/>
+                <w:webHidden/>
+              </w:rPr>
+              <w:t>9</w:t>
             </w:r>
             <w:r>
               <w:rPr>
@@ -1274,7 +1350,7 @@
               <w:noProof/>
             </w:rPr>
           </w:pPr>
-          <w:hyperlink w:anchor="_Toc428975989" w:history="1">
+          <w:hyperlink w:anchor="_Toc440115911" w:history="1">
             <w:r>
               <w:rPr>
                 <w:rStyle w:val="Hyperlink"/>
@@ -1301,7 +1377,7 @@
                 <w:noProof/>
                 <w:webHidden/>
               </w:rPr>
-              <w:instrText xml:space="preserve"> PAGEREF _Toc428975989 \h </w:instrText>
+              <w:instrText xml:space="preserve"> PAGEREF _Toc440115911 \h </w:instrText>
             </w:r>
             <w:r>
               <w:rPr>
@@ -1321,7 +1397,7 @@
                 <w:noProof/>
                 <w:webHidden/>
               </w:rPr>
-              <w:t>10</w:t>
+              <w:t>9</w:t>
             </w:r>
             <w:r>
               <w:rPr>
@@ -1343,7 +1419,7 @@
               <w:noProof/>
             </w:rPr>
           </w:pPr>
-          <w:hyperlink w:anchor="_Toc428975990" w:history="1">
+          <w:hyperlink w:anchor="_Toc440115912" w:history="1">
             <w:r>
               <w:rPr>
                 <w:rStyle w:val="Hyperlink"/>
@@ -1370,7 +1446,7 @@
                 <w:noProof/>
                 <w:webHidden/>
               </w:rPr>
-              <w:instrText xml:space="preserve"> PAGEREF _Toc428975990 \h </w:instrText>
+              <w:instrText xml:space="preserve"> PAGEREF _Toc440115912 \h </w:instrText>
             </w:r>
             <w:r>
               <w:rPr>
@@ -1390,7 +1466,7 @@
                 <w:noProof/>
                 <w:webHidden/>
               </w:rPr>
-              <w:t>11</w:t>
+              <w:t>10</w:t>
             </w:r>
             <w:r>
               <w:rPr>
@@ -1412,7 +1488,7 @@
               <w:noProof/>
             </w:rPr>
           </w:pPr>
-          <w:hyperlink w:anchor="_Toc428975991" w:history="1">
+          <w:hyperlink w:anchor="_Toc440115913" w:history="1">
             <w:r>
               <w:rPr>
                 <w:rStyle w:val="Hyperlink"/>
@@ -1439,7 +1515,7 @@
                 <w:noProof/>
                 <w:webHidden/>
               </w:rPr>
-              <w:instrText xml:space="preserve"> PAGEREF _Toc428975991 \h </w:instrText>
+              <w:instrText xml:space="preserve"> PAGEREF _Toc440115913 \h </w:instrText>
             </w:r>
             <w:r>
               <w:rPr>
@@ -1459,7 +1535,7 @@
                 <w:noProof/>
                 <w:webHidden/>
               </w:rPr>
-              <w:t>11</w:t>
+              <w:t>10</w:t>
             </w:r>
             <w:r>
               <w:rPr>
@@ -1481,7 +1557,7 @@
               <w:noProof/>
             </w:rPr>
           </w:pPr>
-          <w:hyperlink w:anchor="_Toc428975992" w:history="1">
+          <w:hyperlink w:anchor="_Toc440115914" w:history="1">
             <w:r>
               <w:rPr>
                 <w:rStyle w:val="Hyperlink"/>
@@ -1508,7 +1584,7 @@
                 <w:noProof/>
                 <w:webHidden/>
               </w:rPr>
-              <w:instrText xml:space="preserve"> PAGEREF _Toc428975992 \h </w:instrText>
+              <w:instrText xml:space="preserve"> PAGEREF _Toc440115914 \h </w:instrText>
             </w:r>
             <w:r>
               <w:rPr>
@@ -1528,14 +1604,7 @@
                 <w:noProof/>
                 <w:webHidden/>
               </w:rPr>
-              <w:t>1</w:t>
-            </w:r>
-            <w:r>
-              <w:rPr>
-                <w:noProof/>
-                <w:webHidden/>
-              </w:rPr>
-              <w:t>2</w:t>
+              <w:t>11</w:t>
             </w:r>
             <w:r>
               <w:rPr>
@@ -1557,7 +1626,7 @@
               <w:noProof/>
             </w:rPr>
           </w:pPr>
-          <w:hyperlink w:anchor="_Toc428975993" w:history="1">
+          <w:hyperlink w:anchor="_Toc440115915" w:history="1">
             <w:r>
               <w:rPr>
                 <w:rStyle w:val="Hyperlink"/>
@@ -1584,7 +1653,7 @@
                 <w:noProof/>
                 <w:webHidden/>
               </w:rPr>
-              <w:instrText xml:space="preserve"> PAGEREF _Toc428975993 \h </w:instrText>
+              <w:instrText xml:space="preserve"> PAGEREF _Toc440115915 \h </w:instrText>
             </w:r>
             <w:r>
               <w:rPr>
@@ -1604,7 +1673,7 @@
                 <w:noProof/>
                 <w:webHidden/>
               </w:rPr>
-              <w:t>12</w:t>
+              <w:t>11</w:t>
             </w:r>
             <w:r>
               <w:rPr>
@@ -1626,13 +1695,13 @@
               <w:noProof/>
             </w:rPr>
           </w:pPr>
-          <w:hyperlink w:anchor="_Toc428975994" w:history="1">
+          <w:hyperlink w:anchor="_Toc440115916" w:history="1">
             <w:r>
               <w:rPr>
                 <w:rStyle w:val="Hyperlink"/>
                 <w:noProof/>
               </w:rPr>
-              <w:t>Your first table report</w:t>
+              <w:t>A report with a flat table</w:t>
             </w:r>
             <w:r>
               <w:rPr>
@@ -1653,7 +1722,7 @@
                 <w:noProof/>
                 <w:webHidden/>
               </w:rPr>
-              <w:instrText xml:space="preserve"> PAGEREF _Toc428975994 \h </w:instrText>
+              <w:instrText xml:space="preserve"> PAGEREF _Toc440115916 \h </w:instrText>
             </w:r>
             <w:r>
               <w:rPr>
@@ -1695,7 +1764,7 @@
               <w:noProof/>
             </w:rPr>
           </w:pPr>
-          <w:hyperlink w:anchor="_Toc428975995" w:history="1">
+          <w:hyperlink w:anchor="_Toc440115917" w:history="1">
             <w:r>
               <w:rPr>
                 <w:rStyle w:val="Hyperlink"/>
@@ -1722,7 +1791,7 @@
                 <w:noProof/>
                 <w:webHidden/>
               </w:rPr>
-              <w:instrText xml:space="preserve"> PAGEREF _Toc428975995 \h </w:instrText>
+              <w:instrText xml:space="preserve"> PAGEREF _Toc440115917 \h </w:instrText>
             </w:r>
             <w:r>
               <w:rPr>
@@ -1742,7 +1811,7 @@
                 <w:noProof/>
                 <w:webHidden/>
               </w:rPr>
-              <w:t>16</w:t>
+              <w:t>15</w:t>
             </w:r>
             <w:r>
               <w:rPr>
@@ -1764,7 +1833,7 @@
               <w:noProof/>
             </w:rPr>
           </w:pPr>
-          <w:hyperlink w:anchor="_Toc428975996" w:history="1">
+          <w:hyperlink w:anchor="_Toc440115918" w:history="1">
             <w:r>
               <w:rPr>
                 <w:rStyle w:val="Hyperlink"/>
@@ -1791,7 +1860,7 @@
                 <w:noProof/>
                 <w:webHidden/>
               </w:rPr>
-              <w:instrText xml:space="preserve"> PAGEREF _Toc428975996 \h </w:instrText>
+              <w:instrText xml:space="preserve"> PAGEREF _Toc440115918 \h </w:instrText>
             </w:r>
             <w:r>
               <w:rPr>
@@ -1811,7 +1880,7 @@
                 <w:noProof/>
                 <w:webHidden/>
               </w:rPr>
-              <w:t>16</w:t>
+              <w:t>15</w:t>
             </w:r>
             <w:r>
               <w:rPr>
@@ -1833,7 +1902,7 @@
               <w:noProof/>
             </w:rPr>
           </w:pPr>
-          <w:hyperlink w:anchor="_Toc428975997" w:history="1">
+          <w:hyperlink w:anchor="_Toc440115919" w:history="1">
             <w:r>
               <w:rPr>
                 <w:rStyle w:val="Hyperlink"/>
@@ -1860,7 +1929,7 @@
                 <w:noProof/>
                 <w:webHidden/>
               </w:rPr>
-              <w:instrText xml:space="preserve"> PAGEREF _Toc428975997 \h </w:instrText>
+              <w:instrText xml:space="preserve"> PAGEREF _Toc440115919 \h </w:instrText>
             </w:r>
             <w:r>
               <w:rPr>
@@ -1880,7 +1949,7 @@
                 <w:noProof/>
                 <w:webHidden/>
               </w:rPr>
-              <w:t>19</w:t>
+              <w:t>18</w:t>
             </w:r>
             <w:r>
               <w:rPr>
@@ -1902,7 +1971,7 @@
               <w:noProof/>
             </w:rPr>
           </w:pPr>
-          <w:hyperlink w:anchor="_Toc428975998" w:history="1">
+          <w:hyperlink w:anchor="_Toc440115920" w:history="1">
             <w:r>
               <w:rPr>
                 <w:rStyle w:val="Hyperlink"/>
@@ -1929,7 +1998,7 @@
                 <w:noProof/>
                 <w:webHidden/>
               </w:rPr>
-              <w:instrText xml:space="preserve"> PAGEREF _Toc428975998 \h </w:instrText>
+              <w:instrText xml:space="preserve"> PAGEREF _Toc440115920 \h </w:instrText>
             </w:r>
             <w:r>
               <w:rPr>
@@ -1971,7 +2040,7 @@
               <w:noProof/>
             </w:rPr>
           </w:pPr>
-          <w:hyperlink w:anchor="_Toc428975999" w:history="1">
+          <w:hyperlink w:anchor="_Toc440115921" w:history="1">
             <w:r>
               <w:rPr>
                 <w:rStyle w:val="Hyperlink"/>
@@ -1998,7 +2067,7 @@
                 <w:noProof/>
                 <w:webHidden/>
               </w:rPr>
-              <w:instrText xml:space="preserve"> PAGEREF _Toc428975999 \h </w:instrText>
+              <w:instrText xml:space="preserve"> PAGEREF _Toc440115921 \h </w:instrText>
             </w:r>
             <w:r>
               <w:rPr>
@@ -2040,7 +2109,7 @@
               <w:noProof/>
             </w:rPr>
           </w:pPr>
-          <w:hyperlink w:anchor="_Toc428976000" w:history="1">
+          <w:hyperlink w:anchor="_Toc440115922" w:history="1">
             <w:r>
               <w:rPr>
                 <w:rStyle w:val="Hyperlink"/>
@@ -2067,7 +2136,7 @@
                 <w:noProof/>
                 <w:webHidden/>
               </w:rPr>
-              <w:instrText xml:space="preserve"> PAGEREF _Toc428976000 \h </w:instrText>
+              <w:instrText xml:space="preserve"> PAGEREF _Toc440115922 \h </w:instrText>
             </w:r>
             <w:r>
               <w:rPr>
@@ -2109,7 +2178,7 @@
               <w:noProof/>
             </w:rPr>
           </w:pPr>
-          <w:hyperlink w:anchor="_Toc428976001" w:history="1">
+          <w:hyperlink w:anchor="_Toc440115923" w:history="1">
             <w:r>
               <w:rPr>
                 <w:rStyle w:val="Hyperlink"/>
@@ -2136,7 +2205,7 @@
                 <w:noProof/>
                 <w:webHidden/>
               </w:rPr>
-              <w:instrText xml:space="preserve"> PAGEREF _Toc428976001 \h </w:instrText>
+              <w:instrText xml:space="preserve"> PAGEREF _Toc440115923 \h </w:instrText>
             </w:r>
             <w:r>
               <w:rPr>
@@ -2178,7 +2247,7 @@
               <w:noProof/>
             </w:rPr>
           </w:pPr>
-          <w:hyperlink w:anchor="_Toc428976002" w:history="1">
+          <w:hyperlink w:anchor="_Toc440115924" w:history="1">
             <w:r>
               <w:rPr>
                 <w:rStyle w:val="Hyperlink"/>
@@ -2205,7 +2274,7 @@
                 <w:noProof/>
                 <w:webHidden/>
               </w:rPr>
-              <w:instrText xml:space="preserve"> PAGEREF _Toc428976002 \h </w:instrText>
+              <w:instrText xml:space="preserve"> PAGEREF _Toc440115924 \h </w:instrText>
             </w:r>
             <w:r>
               <w:rPr>
@@ -2247,7 +2316,7 @@
               <w:noProof/>
             </w:rPr>
           </w:pPr>
-          <w:hyperlink w:anchor="_Toc428976003" w:history="1">
+          <w:hyperlink w:anchor="_Toc440115925" w:history="1">
             <w:r>
               <w:rPr>
                 <w:rStyle w:val="Hyperlink"/>
@@ -2274,7 +2343,7 @@
                 <w:noProof/>
                 <w:webHidden/>
               </w:rPr>
-              <w:instrText xml:space="preserve"> PAGEREF _Toc428976003 \h </w:instrText>
+              <w:instrText xml:space="preserve"> PAGEREF _Toc440115925 \h </w:instrText>
             </w:r>
             <w:r>
               <w:rPr>
@@ -2316,7 +2385,7 @@
               <w:noProof/>
             </w:rPr>
           </w:pPr>
-          <w:hyperlink w:anchor="_Toc428976004" w:history="1">
+          <w:hyperlink w:anchor="_Toc440115926" w:history="1">
             <w:r>
               <w:rPr>
                 <w:rStyle w:val="Hyperlink"/>
@@ -2343,7 +2412,7 @@
                 <w:noProof/>
                 <w:webHidden/>
               </w:rPr>
-              <w:instrText xml:space="preserve"> PAGEREF _Toc428976004 \h </w:instrText>
+              <w:instrText xml:space="preserve"> PAGEREF _Toc440115926 \h </w:instrText>
             </w:r>
             <w:r>
               <w:rPr>
@@ -2385,7 +2454,7 @@
               <w:noProof/>
             </w:rPr>
           </w:pPr>
-          <w:hyperlink w:anchor="_Toc428976005" w:history="1">
+          <w:hyperlink w:anchor="_Toc440115927" w:history="1">
             <w:r>
               <w:rPr>
                 <w:rStyle w:val="Hyperlink"/>
@@ -2412,7 +2481,7 @@
                 <w:noProof/>
                 <w:webHidden/>
               </w:rPr>
-              <w:instrText xml:space="preserve"> PAGEREF _Toc428976005 \h </w:instrText>
+              <w:instrText xml:space="preserve"> PAGEREF _Toc440115927 \h </w:instrText>
             </w:r>
             <w:r>
               <w:rPr>
@@ -2454,7 +2523,7 @@
               <w:noProof/>
             </w:rPr>
           </w:pPr>
-          <w:hyperlink w:anchor="_Toc428976006" w:history="1">
+          <w:hyperlink w:anchor="_Toc440115928" w:history="1">
             <w:r>
               <w:rPr>
                 <w:rStyle w:val="Hyperlink"/>
@@ -2481,7 +2550,7 @@
                 <w:noProof/>
                 <w:webHidden/>
               </w:rPr>
-              <w:instrText xml:space="preserve"> PAGEREF _Toc428976006 \h </w:instrText>
+              <w:instrText xml:space="preserve"> PAGEREF _Toc440115928 \h </w:instrText>
             </w:r>
             <w:r>
               <w:rPr>
@@ -2538,10 +2607,16 @@
       <w:pPr>
         <w:pStyle w:val="Heading1"/>
       </w:pPr>
-      <w:bookmarkStart w:id="0" w:name="_Toc428975972"/>
+      <w:bookmarkStart w:id="0" w:name="_Toc440115893"/>
       <w:r>
         <w:lastRenderedPageBreak/>
-        <w:t>What is report-engine?</w:t>
+        <w:t xml:space="preserve">What is </w:t>
+      </w:r>
+      <w:r>
+        <w:t>Katechaki</w:t>
+      </w:r>
+      <w:r>
+        <w:t>?</w:t>
       </w:r>
       <w:bookmarkEnd w:id="0"/>
       <w:r>
@@ -2549,23 +2624,38 @@
       </w:r>
     </w:p>
     <w:p>
-      <w:pPr>
-        <w:ind w:firstLine="720"/>
-      </w:pPr>
-      <w:r>
-        <w:t xml:space="preserve">Report Engine is a set of JAVA classes for reports and </w:t>
+      <w:r>
+        <w:t>Katechaki (former reportengine.sourceforge.net)</w:t>
+      </w:r>
+      <w:r>
+        <w:t xml:space="preserve"> is a </w:t>
+      </w:r>
+      <w:r>
+        <w:t xml:space="preserve">java API </w:t>
+      </w:r>
+      <w:r>
+        <w:t>for reports</w:t>
+      </w:r>
+      <w:r>
+        <w:t xml:space="preserve">. The reports can contain paragraphs, tables (with groupings, sorting, and totals/subtotals), </w:t>
       </w:r>
       <w:r>
         <w:t>pivot tables</w:t>
       </w:r>
       <w:r>
-        <w:t xml:space="preserve"> with support for </w:t>
-      </w:r>
-      <w:r>
-        <w:t>columns, groupings, totals/subtotals</w:t>
-      </w:r>
-      <w:r>
-        <w:t xml:space="preserve">. It accepts input from </w:t>
+        <w:t xml:space="preserve"> </w:t>
+      </w:r>
+      <w:r>
+        <w:t>and other user defined components</w:t>
+      </w:r>
+      <w:r>
+        <w:t xml:space="preserve">. </w:t>
+      </w:r>
+      <w:r>
+        <w:t xml:space="preserve">Katechaki </w:t>
+      </w:r>
+      <w:r>
+        <w:t xml:space="preserve">accepts input from </w:t>
       </w:r>
       <w:r>
         <w:t xml:space="preserve">memory, </w:t>
@@ -2595,115 +2685,41 @@
         <w:t xml:space="preserve">: </w:t>
       </w:r>
       <w:r>
-        <w:t xml:space="preserve">HTML, RTF, PDF, TXT, SVG etc. </w:t>
+        <w:t xml:space="preserve">HTML, PDF, </w:t>
+      </w:r>
+      <w:r>
+        <w:t xml:space="preserve">EXCEL, PNG, </w:t>
+      </w:r>
+      <w:proofErr w:type="gramStart"/>
+      <w:r>
+        <w:t>SVG</w:t>
+      </w:r>
+      <w:proofErr w:type="gramEnd"/>
+      <w:r>
+        <w:t xml:space="preserve"> etc. </w:t>
       </w:r>
     </w:p>
     <w:p>
       <w:pPr>
         <w:pStyle w:val="Heading1"/>
       </w:pPr>
-      <w:bookmarkStart w:id="1" w:name="_Toc428975973"/>
-      <w:r>
-        <w:t>What report-engine can do for you?</w:t>
+      <w:bookmarkStart w:id="1" w:name="_Toc440115894"/>
+      <w:r>
+        <w:t>Why Katechaki?</w:t>
       </w:r>
       <w:bookmarkEnd w:id="1"/>
     </w:p>
     <w:p>
-      <w:pPr>
-        <w:ind w:firstLine="720"/>
-      </w:pPr>
-      <w:r>
-        <w:t xml:space="preserve">For any kind of data (files, databases, etc) </w:t>
-      </w:r>
-      <w:r>
-        <w:t xml:space="preserve">report engine can </w:t>
-      </w:r>
-      <w:r>
-        <w:t xml:space="preserve">help </w:t>
-      </w:r>
-      <w:r>
-        <w:t xml:space="preserve">you </w:t>
-      </w:r>
-      <w:r>
-        <w:t xml:space="preserve">re-arranging, computing sums, averages, combining columns and exporting </w:t>
-      </w:r>
-      <w:r>
-        <w:t xml:space="preserve">your data. </w:t>
-      </w:r>
-    </w:p>
-    <w:p>
-      <w:pPr>
-        <w:pStyle w:val="Heading1"/>
-      </w:pPr>
-      <w:bookmarkStart w:id="2" w:name="_Toc428975974"/>
-      <w:r>
-        <w:t>What java version is ReportEngine designed for?</w:t>
-      </w:r>
-      <w:bookmarkEnd w:id="2"/>
-      <w:r>
-        <w:t xml:space="preserve"> </w:t>
-      </w:r>
-    </w:p>
-    <w:p>
-      <w:pPr>
-        <w:ind w:firstLine="720"/>
-      </w:pPr>
-      <w:r>
-        <w:t>ReportEngine is dev</w:t>
-      </w:r>
-      <w:r>
-        <w:t>eloped and designed for JAVA 6 or higher</w:t>
-      </w:r>
-    </w:p>
-    <w:p>
-      <w:pPr>
-        <w:pStyle w:val="Heading1"/>
-      </w:pPr>
-      <w:bookmarkStart w:id="3" w:name="_Toc428975975"/>
-      <w:r>
-        <w:t>Limitations</w:t>
-      </w:r>
-      <w:bookmarkEnd w:id="3"/>
-      <w:r>
-        <w:t xml:space="preserve"> </w:t>
-      </w:r>
-    </w:p>
-    <w:p>
-      <w:pPr>
-        <w:pStyle w:val="ListParagraph"/>
-        <w:numPr>
-          <w:ilvl w:val="0"/>
-          <w:numId w:val="2"/>
-        </w:numPr>
-      </w:pPr>
-      <w:r>
-        <w:t>ReportE</w:t>
-      </w:r>
-      <w:r>
-        <w:t>ngine can</w:t>
-      </w:r>
-      <w:r>
-        <w:t>not create charts</w:t>
-      </w:r>
-      <w:r>
-        <w:t xml:space="preserve"> (but I encourage you to create report components for charts)</w:t>
-      </w:r>
-    </w:p>
-    <w:p>
-      <w:pPr>
-        <w:pStyle w:val="ListParagraph"/>
-        <w:numPr>
-          <w:ilvl w:val="0"/>
-          <w:numId w:val="2"/>
-        </w:numPr>
-      </w:pPr>
-      <w:r>
-        <w:t>No programmatic paging. This doesn’t mean there’s no paging at all but the paging is supported by the viewer-application.</w:t>
-      </w:r>
-    </w:p>
-    <w:p>
-      <w:pPr>
-        <w:ind w:firstLine="720"/>
+      <w:r>
+        <w:t xml:space="preserve">Well, the former reportengine.sourceforge.net has been revived while I was staying in Athens – Katechaki neighborhood. </w:t>
+      </w:r>
+    </w:p>
+    <w:p>
+      <w:pPr>
+        <w:keepNext/>
+        <w:keepLines/>
+        <w:spacing w:before="480" w:after="0"/>
+        <w:outlineLvl w:val="0"/>
         <w:rPr>
           <w:rFonts w:asciiTheme="majorHAnsi" w:eastAsiaTheme="majorEastAsia" w:hAnsiTheme="majorHAnsi" w:cstheme="majorBidi"/>
           <w:b/>
@@ -2713,6 +2729,148 @@
           <w:szCs w:val="28"/>
         </w:rPr>
       </w:pPr>
+      <w:bookmarkStart w:id="2" w:name="_Toc440115895"/>
+      <w:r>
+        <w:rPr>
+          <w:rFonts w:asciiTheme="majorHAnsi" w:eastAsiaTheme="majorEastAsia" w:hAnsiTheme="majorHAnsi" w:cstheme="majorBidi"/>
+          <w:b/>
+          <w:bCs/>
+          <w:color w:val="365F91" w:themeColor="accent1" w:themeShade="BF"/>
+          <w:sz w:val="28"/>
+          <w:szCs w:val="28"/>
+        </w:rPr>
+        <w:t>What java version is Katechaki designed for?</w:t>
+      </w:r>
+      <w:bookmarkEnd w:id="2"/>
+      <w:r>
+        <w:rPr>
+          <w:rFonts w:asciiTheme="majorHAnsi" w:eastAsiaTheme="majorEastAsia" w:hAnsiTheme="majorHAnsi" w:cstheme="majorBidi"/>
+          <w:b/>
+          <w:bCs/>
+          <w:color w:val="365F91" w:themeColor="accent1" w:themeShade="BF"/>
+          <w:sz w:val="28"/>
+          <w:szCs w:val="28"/>
+        </w:rPr>
+        <w:t xml:space="preserve"> </w:t>
+      </w:r>
+    </w:p>
+    <w:p>
+      <w:r>
+        <w:t xml:space="preserve">Katechaki is developed and designed for JAVA 6 or higher. </w:t>
+      </w:r>
+    </w:p>
+    <w:p>
+      <w:pPr>
+        <w:pStyle w:val="Heading1"/>
+      </w:pPr>
+      <w:bookmarkStart w:id="3" w:name="_GoBack"/>
+      <w:bookmarkEnd w:id="3"/>
+      <w:r>
+        <w:t>Documentation</w:t>
+      </w:r>
+    </w:p>
+    <w:p>
+      <w:pPr>
+        <w:spacing w:after="0" w:line="240" w:lineRule="auto"/>
+      </w:pPr>
+      <w:r>
+        <w:t xml:space="preserve">Html tutorial can be found </w:t>
+      </w:r>
+      <w:hyperlink r:id="rId9" w:history="1">
+        <w:r>
+          <w:rPr>
+            <w:rStyle w:val="Hyperlink"/>
+          </w:rPr>
+          <w:t>here</w:t>
+        </w:r>
+      </w:hyperlink>
+      <w:r>
+        <w:t>.</w:t>
+      </w:r>
+    </w:p>
+    <w:p>
+      <w:pPr>
+        <w:spacing w:after="0" w:line="240" w:lineRule="auto"/>
+      </w:pPr>
+      <w:r>
+        <w:t xml:space="preserve">The javadoc can be found </w:t>
+      </w:r>
+      <w:hyperlink r:id="rId10" w:history="1">
+        <w:r>
+          <w:rPr>
+            <w:rStyle w:val="Hyperlink"/>
+          </w:rPr>
+          <w:t>here</w:t>
+        </w:r>
+      </w:hyperlink>
+      <w:r>
+        <w:t>.</w:t>
+      </w:r>
+    </w:p>
+    <w:p>
+      <w:pPr>
+        <w:spacing w:after="0"/>
+      </w:pPr>
+      <w:r>
+        <w:t xml:space="preserve">This project’s website is </w:t>
+      </w:r>
+      <w:hyperlink r:id="rId11" w:history="1">
+        <w:r>
+          <w:rPr>
+            <w:rStyle w:val="Hyperlink"/>
+          </w:rPr>
+          <w:t>here</w:t>
+        </w:r>
+      </w:hyperlink>
+      <w:r>
+        <w:t>.</w:t>
+      </w:r>
+    </w:p>
+    <w:p>
+      <w:pPr>
+        <w:pStyle w:val="Heading1"/>
+      </w:pPr>
+      <w:bookmarkStart w:id="4" w:name="_Toc440115896"/>
+      <w:r>
+        <w:t>Limitations</w:t>
+      </w:r>
+      <w:bookmarkEnd w:id="4"/>
+      <w:r>
+        <w:t xml:space="preserve"> </w:t>
+      </w:r>
+    </w:p>
+    <w:p>
+      <w:r>
+        <w:t>Katechaki</w:t>
+      </w:r>
+      <w:r>
+        <w:t xml:space="preserve"> </w:t>
+      </w:r>
+      <w:r>
+        <w:t xml:space="preserve">does not have a chart component </w:t>
+      </w:r>
+      <w:r>
+        <w:t xml:space="preserve">(but I encourage you to create </w:t>
+      </w:r>
+      <w:r>
+        <w:t>a report component</w:t>
+      </w:r>
+      <w:r>
+        <w:t xml:space="preserve"> for charts)</w:t>
+      </w:r>
+    </w:p>
+    <w:p>
+      <w:pPr>
+        <w:ind w:firstLine="720"/>
+        <w:rPr>
+          <w:rFonts w:asciiTheme="majorHAnsi" w:eastAsiaTheme="majorEastAsia" w:hAnsiTheme="majorHAnsi" w:cstheme="majorBidi"/>
+          <w:b/>
+          <w:bCs/>
+          <w:color w:val="365F91" w:themeColor="accent1" w:themeShade="BF"/>
+          <w:sz w:val="28"/>
+          <w:szCs w:val="28"/>
+        </w:rPr>
+      </w:pPr>
       <w:r>
         <w:br w:type="page"/>
       </w:r>
@@ -2721,7 +2879,7 @@
       <w:pPr>
         <w:pStyle w:val="Heading1"/>
       </w:pPr>
-      <w:bookmarkStart w:id="4" w:name="_Toc428975976"/>
+      <w:bookmarkStart w:id="5" w:name="_Toc440115897"/>
       <w:r>
         <w:lastRenderedPageBreak/>
         <w:t xml:space="preserve">How to </w:t>
@@ -2730,10 +2888,7 @@
         <w:t xml:space="preserve">add </w:t>
       </w:r>
       <w:r>
-        <w:t>report-engine</w:t>
-      </w:r>
-      <w:r>
-        <w:t xml:space="preserve"> </w:t>
+        <w:t xml:space="preserve">Katechaki </w:t>
       </w:r>
       <w:r>
         <w:t xml:space="preserve">to your </w:t>
@@ -2744,17 +2899,17 @@
       <w:r>
         <w:t>?</w:t>
       </w:r>
-      <w:bookmarkEnd w:id="4"/>
+      <w:bookmarkEnd w:id="5"/>
     </w:p>
     <w:p>
       <w:pPr>
         <w:pStyle w:val="Heading2"/>
       </w:pPr>
-      <w:bookmarkStart w:id="5" w:name="_Toc428975977"/>
+      <w:bookmarkStart w:id="6" w:name="_Toc440115898"/>
       <w:r>
         <w:t>Using Maven</w:t>
       </w:r>
-      <w:bookmarkEnd w:id="5"/>
+      <w:bookmarkEnd w:id="6"/>
     </w:p>
     <w:p>
       <w:pPr>
@@ -3018,22 +3173,39 @@
         </w:rPr>
         <w:t>&gt;</w:t>
       </w:r>
-      <w:fldSimple w:instr=" DOCPROPERTY  reportengine_version  \* MERGEFORMAT ">
-        <w:r>
-          <w:rPr>
-            <w:rFonts w:ascii="Courier New" w:hAnsi="Courier New" w:cs="Courier New"/>
-            <w:noProof/>
-            <w:color w:val="000000"/>
-            <w:sz w:val="20"/>
-            <w:szCs w:val="20"/>
-          </w:rPr>
-          <w:t>0.13.2</w:t>
-        </w:r>
-      </w:fldSimple>
+      <w:r>
+        <w:fldChar w:fldCharType="begin"/>
+      </w:r>
+      <w:r>
+        <w:instrText xml:space="preserve"> DOCPROPERTY  reportengine_version  \* MERGEFORMAT </w:instrText>
+      </w:r>
+      <w:r>
+        <w:fldChar w:fldCharType="separate"/>
+      </w:r>
       <w:r>
         <w:rPr>
           <w:rFonts w:ascii="Courier New" w:hAnsi="Courier New" w:cs="Courier New"/>
           <w:noProof/>
+          <w:color w:val="000000"/>
+          <w:sz w:val="20"/>
+          <w:szCs w:val="20"/>
+        </w:rPr>
+        <w:t>0.13.2</w:t>
+      </w:r>
+      <w:r>
+        <w:rPr>
+          <w:rFonts w:ascii="Courier New" w:hAnsi="Courier New" w:cs="Courier New"/>
+          <w:noProof/>
+          <w:color w:val="000000"/>
+          <w:sz w:val="20"/>
+          <w:szCs w:val="20"/>
+        </w:rPr>
+        <w:fldChar w:fldCharType="end"/>
+      </w:r>
+      <w:r>
+        <w:rPr>
+          <w:rFonts w:ascii="Courier New" w:hAnsi="Courier New" w:cs="Courier New"/>
+          <w:noProof/>
           <w:color w:val="008080"/>
           <w:sz w:val="20"/>
           <w:szCs w:val="20"/>
@@ -3103,11 +3275,11 @@
       <w:pPr>
         <w:pStyle w:val="Heading2"/>
       </w:pPr>
-      <w:bookmarkStart w:id="6" w:name="_Toc428975978"/>
+      <w:bookmarkStart w:id="7" w:name="_Toc440115899"/>
       <w:r>
         <w:t>Using Groovy Grape</w:t>
       </w:r>
-      <w:bookmarkEnd w:id="6"/>
+      <w:bookmarkEnd w:id="7"/>
     </w:p>
     <w:p>
       <w:pPr>
@@ -3156,16 +3328,31 @@
         </w:rPr>
         <w:t>@Grab(group='net.sf.reportengine', module='reportengine', version='</w:t>
       </w:r>
-      <w:fldSimple w:instr=" DOCPROPERTY  reportengine_version  \* MERGEFORMAT ">
-        <w:r>
-          <w:rPr>
-            <w:rFonts w:ascii="Courier New" w:eastAsia="Times New Roman" w:hAnsi="Courier New" w:cs="Courier New"/>
-            <w:noProof/>
-            <w:sz w:val="20"/>
-          </w:rPr>
-          <w:t>0.13.2</w:t>
-        </w:r>
-      </w:fldSimple>
+      <w:r>
+        <w:fldChar w:fldCharType="begin"/>
+      </w:r>
+      <w:r>
+        <w:instrText xml:space="preserve"> DOCPROPERTY  reportengine_version  \* MERGEFORMAT </w:instrText>
+      </w:r>
+      <w:r>
+        <w:fldChar w:fldCharType="separate"/>
+      </w:r>
+      <w:r>
+        <w:rPr>
+          <w:rFonts w:ascii="Courier New" w:eastAsia="Times New Roman" w:hAnsi="Courier New" w:cs="Courier New"/>
+          <w:noProof/>
+          <w:sz w:val="20"/>
+        </w:rPr>
+        <w:t>0.13.2</w:t>
+      </w:r>
+      <w:r>
+        <w:rPr>
+          <w:rFonts w:ascii="Courier New" w:eastAsia="Times New Roman" w:hAnsi="Courier New" w:cs="Courier New"/>
+          <w:noProof/>
+          <w:sz w:val="20"/>
+        </w:rPr>
+        <w:fldChar w:fldCharType="end"/>
+      </w:r>
       <w:r>
         <w:rPr>
           <w:rFonts w:ascii="Courier New" w:eastAsia="Times New Roman" w:hAnsi="Courier New" w:cs="Courier New"/>
@@ -3199,11 +3386,11 @@
       <w:pPr>
         <w:pStyle w:val="Heading2"/>
       </w:pPr>
-      <w:bookmarkStart w:id="7" w:name="_Toc428975979"/>
+      <w:bookmarkStart w:id="8" w:name="_Toc440115900"/>
       <w:r>
         <w:t>Using Grails</w:t>
       </w:r>
-      <w:bookmarkEnd w:id="7"/>
+      <w:bookmarkEnd w:id="8"/>
     </w:p>
     <w:p>
       <w:pPr>
@@ -3232,22 +3419,37 @@
         </w:rPr>
         <w:t>.reportengine:reportengine:</w:t>
       </w:r>
-      <w:fldSimple w:instr=" DOCPROPERTY  reportengine_version  \* MERGEFORMAT ">
-        <w:r>
-          <w:rPr>
-            <w:rFonts w:ascii="Courier New" w:eastAsia="Times New Roman" w:hAnsi="Courier New" w:cs="Courier New"/>
-            <w:noProof/>
-            <w:sz w:val="20"/>
-          </w:rPr>
-          <w:t>0.13.2</w:t>
-        </w:r>
-      </w:fldSimple>
+      <w:r>
+        <w:fldChar w:fldCharType="begin"/>
+      </w:r>
+      <w:r>
+        <w:instrText xml:space="preserve"> DOCPROPERTY  reportengine_version  \* MERGEFORMAT </w:instrText>
+      </w:r>
+      <w:r>
+        <w:fldChar w:fldCharType="separate"/>
+      </w:r>
       <w:r>
         <w:rPr>
           <w:rFonts w:ascii="Courier New" w:eastAsia="Times New Roman" w:hAnsi="Courier New" w:cs="Courier New"/>
           <w:noProof/>
           <w:sz w:val="20"/>
         </w:rPr>
+        <w:t>0.13.2</w:t>
+      </w:r>
+      <w:r>
+        <w:rPr>
+          <w:rFonts w:ascii="Courier New" w:eastAsia="Times New Roman" w:hAnsi="Courier New" w:cs="Courier New"/>
+          <w:noProof/>
+          <w:sz w:val="20"/>
+        </w:rPr>
+        <w:fldChar w:fldCharType="end"/>
+      </w:r>
+      <w:r>
+        <w:rPr>
+          <w:rFonts w:ascii="Courier New" w:eastAsia="Times New Roman" w:hAnsi="Courier New" w:cs="Courier New"/>
+          <w:noProof/>
+          <w:sz w:val="20"/>
+        </w:rPr>
         <w:t>'</w:t>
       </w:r>
     </w:p>
@@ -3255,7 +3457,7 @@
       <w:pPr>
         <w:pStyle w:val="Heading2"/>
       </w:pPr>
-      <w:bookmarkStart w:id="8" w:name="_Toc428975980"/>
+      <w:bookmarkStart w:id="9" w:name="_Toc440115901"/>
       <w:r>
         <w:t xml:space="preserve">Using </w:t>
       </w:r>
@@ -3268,7 +3470,7 @@
       <w:r>
         <w:t xml:space="preserve"> SBT</w:t>
       </w:r>
-      <w:bookmarkEnd w:id="8"/>
+      <w:bookmarkEnd w:id="9"/>
     </w:p>
     <w:p>
       <w:pPr>
@@ -3284,14 +3486,27 @@
         </w:rPr>
         <w:t>libraryDependencies += "net.sf.reportengine" % "reportengine" % "</w:t>
       </w:r>
-      <w:fldSimple w:instr=" DOCPROPERTY  reportengine_version  \* MERGEFORMAT ">
-        <w:r>
-          <w:rPr>
-            <w:noProof/>
-          </w:rPr>
-          <w:t>0.13.2</w:t>
-        </w:r>
-      </w:fldSimple>
+      <w:r>
+        <w:fldChar w:fldCharType="begin"/>
+      </w:r>
+      <w:r>
+        <w:instrText xml:space="preserve"> DOCPROPERTY  reportengine_version  \* MERGEFORMAT </w:instrText>
+      </w:r>
+      <w:r>
+        <w:fldChar w:fldCharType="separate"/>
+      </w:r>
+      <w:r>
+        <w:rPr>
+          <w:noProof/>
+        </w:rPr>
+        <w:t>0.13.2</w:t>
+      </w:r>
+      <w:r>
+        <w:rPr>
+          <w:noProof/>
+        </w:rPr>
+        <w:fldChar w:fldCharType="end"/>
+      </w:r>
       <w:r>
         <w:rPr>
           <w:noProof/>
@@ -3306,7 +3521,7 @@
           <w:noProof/>
         </w:rPr>
       </w:pPr>
-      <w:bookmarkStart w:id="9" w:name="_Toc428975981"/>
+      <w:bookmarkStart w:id="10" w:name="_Toc440115902"/>
       <w:r>
         <w:t xml:space="preserve">Using Apache </w:t>
       </w:r>
@@ -3316,7 +3531,7 @@
         </w:rPr>
         <w:t>Buildr</w:t>
       </w:r>
-      <w:bookmarkEnd w:id="9"/>
+      <w:bookmarkEnd w:id="10"/>
     </w:p>
     <w:p>
       <w:pPr>
@@ -3332,14 +3547,27 @@
         </w:rPr>
         <w:t>'net.sf.reportengine:reportengine:jar:</w:t>
       </w:r>
-      <w:fldSimple w:instr=" DOCPROPERTY  reportengine_version  \* MERGEFORMAT ">
-        <w:r>
-          <w:rPr>
-            <w:noProof/>
-          </w:rPr>
-          <w:t>0.13.2</w:t>
-        </w:r>
-      </w:fldSimple>
+      <w:r>
+        <w:fldChar w:fldCharType="begin"/>
+      </w:r>
+      <w:r>
+        <w:instrText xml:space="preserve"> DOCPROPERTY  reportengine_version  \* MERGEFORMAT </w:instrText>
+      </w:r>
+      <w:r>
+        <w:fldChar w:fldCharType="separate"/>
+      </w:r>
+      <w:r>
+        <w:rPr>
+          <w:noProof/>
+        </w:rPr>
+        <w:t>0.13.2</w:t>
+      </w:r>
+      <w:r>
+        <w:rPr>
+          <w:noProof/>
+        </w:rPr>
+        <w:fldChar w:fldCharType="end"/>
+      </w:r>
       <w:r>
         <w:rPr>
           <w:noProof/>
@@ -3376,7 +3604,7 @@
       <w:pPr>
         <w:pStyle w:val="Heading1"/>
       </w:pPr>
-      <w:bookmarkStart w:id="10" w:name="_Toc428975982"/>
+      <w:bookmarkStart w:id="11" w:name="_Toc440115903"/>
       <w:r>
         <w:lastRenderedPageBreak/>
         <w:t>ReportEngine</w:t>
@@ -3384,7 +3612,7 @@
       <w:r>
         <w:t xml:space="preserve"> logging</w:t>
       </w:r>
-      <w:bookmarkEnd w:id="10"/>
+      <w:bookmarkEnd w:id="11"/>
       <w:r>
         <w:t xml:space="preserve"> </w:t>
       </w:r>
@@ -3396,7 +3624,7 @@
       <w:r>
         <w:t xml:space="preserve">ngine is using </w:t>
       </w:r>
-      <w:hyperlink r:id="rId9" w:history="1">
+      <w:hyperlink r:id="rId12" w:history="1">
         <w:r>
           <w:rPr>
             <w:rStyle w:val="Hyperlink"/>
@@ -3816,7 +4044,7 @@
       </w:r>
     </w:p>
     <w:p>
-      <w:hyperlink r:id="rId10" w:history="1">
+      <w:hyperlink r:id="rId13" w:history="1">
         <w:proofErr w:type="gramStart"/>
         <w:r>
           <w:rPr>
@@ -3850,7 +4078,7 @@
       <w:r>
         <w:t xml:space="preserve">More details on SLF4J can be found in </w:t>
       </w:r>
-      <w:hyperlink r:id="rId11" w:history="1">
+      <w:hyperlink r:id="rId14" w:history="1">
         <w:r>
           <w:rPr>
             <w:rStyle w:val="Hyperlink"/>
@@ -3868,12 +4096,12 @@
       <w:pPr>
         <w:pStyle w:val="Heading1"/>
       </w:pPr>
-      <w:bookmarkStart w:id="11" w:name="_Toc428975983"/>
+      <w:bookmarkStart w:id="12" w:name="_Toc440115904"/>
       <w:r>
         <w:lastRenderedPageBreak/>
         <w:t>What is a Report?</w:t>
       </w:r>
-      <w:bookmarkEnd w:id="11"/>
+      <w:bookmarkEnd w:id="12"/>
       <w:r>
         <w:t xml:space="preserve"> </w:t>
       </w:r>
@@ -3896,9 +4124,11 @@
       <w:pPr>
         <w:pStyle w:val="Heading1"/>
       </w:pPr>
+      <w:bookmarkStart w:id="13" w:name="_Toc440115905"/>
       <w:r>
         <w:t>Report Components</w:t>
       </w:r>
+      <w:bookmarkEnd w:id="13"/>
     </w:p>
     <w:p>
       <w:r>
@@ -4913,14 +5143,27 @@
       <w:r>
         <w:t xml:space="preserve">Table </w:t>
       </w:r>
-      <w:fldSimple w:instr=" SEQ Table \* ARABIC ">
-        <w:r>
-          <w:rPr>
-            <w:noProof/>
-          </w:rPr>
-          <w:t>1</w:t>
-        </w:r>
-      </w:fldSimple>
+      <w:r>
+        <w:fldChar w:fldCharType="begin"/>
+      </w:r>
+      <w:r>
+        <w:instrText xml:space="preserve"> SEQ Table \* ARABIC </w:instrText>
+      </w:r>
+      <w:r>
+        <w:fldChar w:fldCharType="separate"/>
+      </w:r>
+      <w:r>
+        <w:rPr>
+          <w:noProof/>
+        </w:rPr>
+        <w:t>1</w:t>
+      </w:r>
+      <w:r>
+        <w:rPr>
+          <w:noProof/>
+        </w:rPr>
+        <w:fldChar w:fldCharType="end"/>
+      </w:r>
       <w:r>
         <w:t>: a report with 4 componen</w:t>
       </w:r>
@@ -4957,7 +5200,7 @@
                     <pic:cNvPicPr/>
                   </pic:nvPicPr>
                   <pic:blipFill>
-                    <a:blip r:embed="rId12">
+                    <a:blip r:embed="rId15">
                       <a:extLst>
                         <a:ext uri="{28A0092B-C50C-407E-A947-70E740481C1C}">
                           <a14:useLocalDpi xmlns:a14="http://schemas.microsoft.com/office/drawing/2010/main" val="0"/>
@@ -5000,11 +5243,11 @@
       <w:pPr>
         <w:pStyle w:val="Heading1"/>
       </w:pPr>
-      <w:bookmarkStart w:id="12" w:name="_Toc428975984"/>
+      <w:bookmarkStart w:id="14" w:name="_Toc440115906"/>
       <w:r>
         <w:t>Report Output</w:t>
       </w:r>
-      <w:bookmarkEnd w:id="12"/>
+      <w:bookmarkEnd w:id="14"/>
     </w:p>
     <w:p>
       <w:pPr>
@@ -5952,9 +6195,11 @@
       <w:pPr>
         <w:pStyle w:val="Heading1"/>
       </w:pPr>
+      <w:bookmarkStart w:id="15" w:name="_Toc440115907"/>
       <w:r>
         <w:t>First view on the source code of a report</w:t>
       </w:r>
+      <w:bookmarkEnd w:id="15"/>
     </w:p>
     <w:p>
       <w:r>
@@ -6355,36 +6600,7 @@
           <w:szCs w:val="20"/>
         </w:rPr>
         <w:tab/>
-      </w:r>
-      <w:r>
-        <w:rPr>
-          <w:rFonts w:ascii="Consolas" w:hAnsi="Consolas" w:cs="Consolas"/>
-          <w:noProof/>
-          <w:color w:val="000000"/>
-          <w:sz w:val="20"/>
-          <w:szCs w:val="20"/>
-        </w:rPr>
-        <w:t>.add(</w:t>
-      </w:r>
-      <w:r>
-        <w:rPr>
-          <w:rFonts w:ascii="Consolas" w:hAnsi="Consolas" w:cs="Consolas"/>
-          <w:noProof/>
-          <w:color w:val="000000"/>
-          <w:sz w:val="20"/>
-          <w:szCs w:val="20"/>
-        </w:rPr>
-        <w:t>title</w:t>
-      </w:r>
-      <w:r>
-        <w:rPr>
-          <w:rFonts w:ascii="Consolas" w:hAnsi="Consolas" w:cs="Consolas"/>
-          <w:noProof/>
-          <w:color w:val="000000"/>
-          <w:sz w:val="20"/>
-          <w:szCs w:val="20"/>
-        </w:rPr>
-        <w:t>)</w:t>
+        <w:t>.add(title)</w:t>
       </w:r>
     </w:p>
     <w:p>
@@ -6580,15 +6796,6 @@
           <w:szCs w:val="20"/>
         </w:rPr>
         <w:tab/>
-      </w:r>
-      <w:r>
-        <w:rPr>
-          <w:rFonts w:ascii="Consolas" w:hAnsi="Consolas" w:cs="Consolas"/>
-          <w:noProof/>
-          <w:color w:val="000000"/>
-          <w:sz w:val="20"/>
-          <w:szCs w:val="20"/>
-        </w:rPr>
         <w:t xml:space="preserve">.build(); </w:t>
       </w:r>
     </w:p>
@@ -6709,12 +6916,12 @@
       <w:pPr>
         <w:pStyle w:val="Heading1"/>
       </w:pPr>
-      <w:bookmarkStart w:id="13" w:name="_Toc428975985"/>
+      <w:bookmarkStart w:id="16" w:name="_Toc440115908"/>
       <w:r>
         <w:lastRenderedPageBreak/>
         <w:t>Report Title</w:t>
       </w:r>
-      <w:bookmarkEnd w:id="13"/>
+      <w:bookmarkEnd w:id="16"/>
     </w:p>
     <w:p>
       <w:r>
@@ -6849,11 +7056,11 @@
       <w:pPr>
         <w:pStyle w:val="Heading1"/>
       </w:pPr>
-      <w:bookmarkStart w:id="14" w:name="_Toc428975987"/>
+      <w:bookmarkStart w:id="17" w:name="_Toc440115909"/>
       <w:r>
         <w:t>Hello World report</w:t>
       </w:r>
-      <w:bookmarkEnd w:id="14"/>
+      <w:bookmarkEnd w:id="17"/>
     </w:p>
     <w:p>
       <w:r>
@@ -8071,20 +8278,20 @@
       <w:pPr>
         <w:pStyle w:val="Heading1"/>
       </w:pPr>
-      <w:bookmarkStart w:id="15" w:name="_Toc428975988"/>
+      <w:bookmarkStart w:id="18" w:name="_Toc440115910"/>
       <w:r>
         <w:t xml:space="preserve">Flat </w:t>
       </w:r>
       <w:r>
         <w:t>Tables</w:t>
       </w:r>
-      <w:bookmarkEnd w:id="15"/>
+      <w:bookmarkEnd w:id="18"/>
     </w:p>
     <w:p>
       <w:pPr>
         <w:pStyle w:val="Heading2"/>
       </w:pPr>
-      <w:bookmarkStart w:id="16" w:name="_Toc428975989"/>
+      <w:bookmarkStart w:id="19" w:name="_Toc440115911"/>
       <w:r>
         <w:t xml:space="preserve">What is a flat </w:t>
       </w:r>
@@ -8094,7 +8301,7 @@
       <w:r>
         <w:t>?</w:t>
       </w:r>
-      <w:bookmarkEnd w:id="16"/>
+      <w:bookmarkEnd w:id="19"/>
       <w:r>
         <w:t xml:space="preserve"> </w:t>
       </w:r>
@@ -8682,11 +8889,11 @@
       <w:pPr>
         <w:pStyle w:val="Heading2"/>
       </w:pPr>
-      <w:bookmarkStart w:id="17" w:name="_Toc428975990"/>
+      <w:bookmarkStart w:id="20" w:name="_Toc440115912"/>
       <w:r>
         <w:t>How to build a Flat Table?</w:t>
       </w:r>
-      <w:bookmarkEnd w:id="17"/>
+      <w:bookmarkEnd w:id="20"/>
     </w:p>
     <w:p>
       <w:pPr>
@@ -9056,7 +9263,7 @@
       <w:pPr>
         <w:pStyle w:val="Heading2"/>
       </w:pPr>
-      <w:bookmarkStart w:id="18" w:name="_Toc428975991"/>
+      <w:bookmarkStart w:id="21" w:name="_Toc440115913"/>
       <w:r>
         <w:t>The</w:t>
       </w:r>
@@ -9072,7 +9279,7 @@
       <w:r>
         <w:t>nput</w:t>
       </w:r>
-      <w:bookmarkEnd w:id="18"/>
+      <w:bookmarkEnd w:id="21"/>
     </w:p>
     <w:p>
       <w:r>
@@ -9965,7 +10172,7 @@
       <w:pPr>
         <w:pStyle w:val="Heading2"/>
       </w:pPr>
-      <w:bookmarkStart w:id="19" w:name="_Toc428975992"/>
+      <w:bookmarkStart w:id="22" w:name="_Toc440115914"/>
       <w:r>
         <w:t>Flat Table</w:t>
       </w:r>
@@ -9978,7 +10185,7 @@
       <w:r>
         <w:t>Configuration</w:t>
       </w:r>
-      <w:bookmarkEnd w:id="19"/>
+      <w:bookmarkEnd w:id="22"/>
     </w:p>
     <w:p>
       <w:r>
@@ -10010,11 +10217,11 @@
       <w:pPr>
         <w:pStyle w:val="Heading3"/>
       </w:pPr>
-      <w:bookmarkStart w:id="20" w:name="_Toc428975993"/>
+      <w:bookmarkStart w:id="23" w:name="_Toc440115915"/>
       <w:r>
         <w:t>Data columns</w:t>
       </w:r>
-      <w:bookmarkEnd w:id="20"/>
+      <w:bookmarkEnd w:id="23"/>
     </w:p>
     <w:p>
       <w:r>
@@ -10177,8 +10384,8 @@
       <w:pPr>
         <w:pStyle w:val="Heading4"/>
       </w:pPr>
-      <w:bookmarkStart w:id="21" w:name="_What_is_the"/>
-      <w:bookmarkEnd w:id="21"/>
+      <w:bookmarkStart w:id="24" w:name="_What_is_the"/>
+      <w:bookmarkEnd w:id="24"/>
       <w:r>
         <w:t>What is the</w:t>
       </w:r>
@@ -10652,7 +10859,7 @@
       <w:r>
         <w:t xml:space="preserve">plementation for a data column </w:t>
       </w:r>
-      <w:hyperlink r:id="rId13" w:history="1">
+      <w:hyperlink r:id="rId16" w:history="1">
         <w:r>
           <w:rPr>
             <w:rStyle w:val="Hyperlink"/>
@@ -11327,7 +11534,7 @@
       <w:r>
         <w:t xml:space="preserve">or you can create your own by implementing the </w:t>
       </w:r>
-      <w:hyperlink r:id="rId14" w:history="1">
+      <w:hyperlink r:id="rId17" w:history="1">
         <w:proofErr w:type="spellStart"/>
         <w:r>
           <w:rPr>
@@ -12018,9 +12225,11 @@
       <w:pPr>
         <w:pStyle w:val="Heading3"/>
       </w:pPr>
+      <w:bookmarkStart w:id="25" w:name="_Toc440115916"/>
       <w:r>
         <w:t>A report with a flat table</w:t>
       </w:r>
+      <w:bookmarkEnd w:id="25"/>
     </w:p>
     <w:p>
       <w:r>
@@ -12050,7 +12259,7 @@
       <w:r>
         <w:t xml:space="preserve"> We will use as input </w:t>
       </w:r>
-      <w:hyperlink r:id="rId15" w:history="1">
+      <w:hyperlink r:id="rId18" w:history="1">
         <w:r>
           <w:rPr>
             <w:rStyle w:val="Hyperlink"/>
@@ -17280,11 +17489,11 @@
       <w:pPr>
         <w:pStyle w:val="Heading3"/>
       </w:pPr>
-      <w:bookmarkStart w:id="22" w:name="_Toc428975995"/>
+      <w:bookmarkStart w:id="26" w:name="_Toc440115917"/>
       <w:r>
         <w:t>Sorting your column data</w:t>
       </w:r>
-      <w:bookmarkEnd w:id="22"/>
+      <w:bookmarkEnd w:id="26"/>
     </w:p>
     <w:p>
       <w:r>
@@ -17311,7 +17520,7 @@
       <w:r>
         <w:t xml:space="preserve">() available in the builder of </w:t>
       </w:r>
-      <w:hyperlink r:id="rId16" w:history="1">
+      <w:hyperlink r:id="rId19" w:history="1">
         <w:proofErr w:type="spellStart"/>
         <w:r>
           <w:rPr>
@@ -17518,7 +17727,7 @@
       <w:pPr>
         <w:pStyle w:val="Heading3"/>
       </w:pPr>
-      <w:bookmarkStart w:id="23" w:name="_Toc428975996"/>
+      <w:bookmarkStart w:id="27" w:name="_Toc440115918"/>
       <w:r>
         <w:t xml:space="preserve">Programmatically </w:t>
       </w:r>
@@ -17531,7 +17740,7 @@
       <w:r>
         <w:t>data</w:t>
       </w:r>
-      <w:bookmarkEnd w:id="23"/>
+      <w:bookmarkEnd w:id="27"/>
     </w:p>
     <w:p>
       <w:r>
@@ -17562,7 +17771,7 @@
       <w:r>
         <w:t xml:space="preserve"> You just need to specify the string format as in </w:t>
       </w:r>
-      <w:hyperlink r:id="rId17" w:history="1">
+      <w:hyperlink r:id="rId20" w:history="1">
         <w:r>
           <w:rPr>
             <w:rStyle w:val="Hyperlink"/>
@@ -18359,13 +18568,7 @@
     </w:p>
     <w:p>
       <w:r>
-        <w:t xml:space="preserve">Group columns are helpful when one needs to </w:t>
-      </w:r>
-      <w:r>
-        <w:t>group rows in order to show subtotals for</w:t>
-      </w:r>
-      <w:r>
-        <w:t xml:space="preserve"> each group or just a better display of the data. A correct group configuration consists of: </w:t>
+        <w:t xml:space="preserve">Group columns are helpful when one needs to group rows in order to show subtotals for each group or just a better display of the data. A correct group configuration consists of: </w:t>
       </w:r>
     </w:p>
     <w:p>
@@ -18373,10 +18576,7 @@
         <w:pStyle w:val="ListBullet"/>
       </w:pPr>
       <w:r>
-        <w:t>adding a</w:t>
-      </w:r>
-      <w:r>
-        <w:t xml:space="preserve"> group column to the table</w:t>
+        <w:t>adding a group column to the table</w:t>
       </w:r>
     </w:p>
     <w:p>
@@ -18386,7 +18586,7 @@
       <w:r>
         <w:t xml:space="preserve"> setting a </w:t>
       </w:r>
-      <w:hyperlink r:id="rId18" w:history="1">
+      <w:hyperlink r:id="rId21" w:history="1">
         <w:proofErr w:type="spellStart"/>
         <w:r>
           <w:rPr>
@@ -18406,20 +18606,14 @@
         <w:t xml:space="preserve"> </w:t>
       </w:r>
       <w:r>
-        <w:t>to at least one of th</w:t>
-      </w:r>
-      <w:r>
-        <w:t>e data columns of the table</w:t>
-      </w:r>
-    </w:p>
-    <w:p>
-      <w:r>
-        <w:t xml:space="preserve"> </w:t>
-      </w:r>
-      <w:r>
-        <w:t xml:space="preserve">Note: there's no limit to the number of data columns that can have </w:t>
-      </w:r>
-      <w:hyperlink r:id="rId19" w:history="1">
+        <w:t>to at least one of the data columns of the table</w:t>
+      </w:r>
+    </w:p>
+    <w:p>
+      <w:r>
+        <w:t xml:space="preserve"> Note: there's no limit to the number of data columns that can have </w:t>
+      </w:r>
+      <w:hyperlink r:id="rId22" w:history="1">
         <w:proofErr w:type="spellStart"/>
         <w:r>
           <w:rPr>
@@ -18997,7 +19191,7 @@
       <w:r>
         <w:t xml:space="preserve">If we declare the first column as a group column and we add a </w:t>
       </w:r>
-      <w:hyperlink r:id="rId20" w:history="1">
+      <w:hyperlink r:id="rId23" w:history="1">
         <w:r>
           <w:rPr>
             <w:rStyle w:val="Hyperlink"/>
@@ -19006,10 +19200,7 @@
         </w:r>
       </w:hyperlink>
       <w:r>
-        <w:t xml:space="preserve"> to the last data column </w:t>
-      </w:r>
-      <w:r>
-        <w:t xml:space="preserve">then ReportEngine will make sure to display the </w:t>
+        <w:t xml:space="preserve"> to the last data column then ReportEngine will make sure to display the </w:t>
       </w:r>
       <w:r>
         <w:t xml:space="preserve">sub </w:t>
@@ -23138,7 +23329,6 @@
       <w:r>
         <w:t>Displaying the duplicated values</w:t>
       </w:r>
-      <w:bookmarkStart w:id="24" w:name="_Toc428975997"/>
     </w:p>
     <w:p>
       <w:pPr>
@@ -23156,6 +23346,7 @@
       <w:pPr>
         <w:pStyle w:val="Heading3"/>
       </w:pPr>
+      <w:bookmarkStart w:id="28" w:name="_Toc440115919"/>
       <w:r>
         <w:t>More on t</w:t>
       </w:r>
@@ -23165,7 +23356,7 @@
       <w:r>
         <w:t>groupings</w:t>
       </w:r>
-      <w:bookmarkEnd w:id="24"/>
+      <w:bookmarkEnd w:id="28"/>
     </w:p>
     <w:p>
       <w:r>
@@ -30326,11 +30517,11 @@
       <w:pPr>
         <w:pStyle w:val="Heading3"/>
       </w:pPr>
-      <w:bookmarkStart w:id="25" w:name="_Toc428975998"/>
+      <w:bookmarkStart w:id="29" w:name="_Toc440115920"/>
       <w:r>
         <w:t>What if my input data doesn’t have the group columns sorted</w:t>
       </w:r>
-      <w:bookmarkEnd w:id="25"/>
+      <w:bookmarkEnd w:id="29"/>
     </w:p>
     <w:p>
       <w:pPr>
@@ -33058,7 +33249,7 @@
       <w:pPr>
         <w:pStyle w:val="Heading1"/>
       </w:pPr>
-      <w:bookmarkStart w:id="26" w:name="_Toc428975999"/>
+      <w:bookmarkStart w:id="30" w:name="_Toc440115921"/>
       <w:r>
         <w:lastRenderedPageBreak/>
         <w:t xml:space="preserve">Pivot </w:t>
@@ -33066,20 +33257,20 @@
       <w:r>
         <w:t>(or Crosstab) tables</w:t>
       </w:r>
-      <w:bookmarkEnd w:id="26"/>
+      <w:bookmarkEnd w:id="30"/>
     </w:p>
     <w:p>
       <w:pPr>
         <w:pStyle w:val="Heading2"/>
       </w:pPr>
-      <w:bookmarkStart w:id="27" w:name="_Toc428976000"/>
+      <w:bookmarkStart w:id="31" w:name="_Toc440115922"/>
       <w:r>
         <w:t xml:space="preserve">What is </w:t>
       </w:r>
       <w:r>
         <w:t>a pivot table?</w:t>
       </w:r>
-      <w:bookmarkEnd w:id="27"/>
+      <w:bookmarkEnd w:id="31"/>
       <w:r>
         <w:t xml:space="preserve"> </w:t>
       </w:r>
@@ -34121,11 +34312,11 @@
       <w:pPr>
         <w:pStyle w:val="Heading2"/>
       </w:pPr>
-      <w:bookmarkStart w:id="28" w:name="_Toc428976001"/>
+      <w:bookmarkStart w:id="32" w:name="_Toc440115923"/>
       <w:r>
         <w:t>What I have to set up for a Pivot table?</w:t>
       </w:r>
-      <w:bookmarkEnd w:id="28"/>
+      <w:bookmarkEnd w:id="32"/>
     </w:p>
     <w:p>
       <w:r>
@@ -34210,7 +34401,7 @@
       <w:pPr>
         <w:pStyle w:val="Heading3"/>
       </w:pPr>
-      <w:bookmarkStart w:id="29" w:name="_Toc428976002"/>
+      <w:bookmarkStart w:id="33" w:name="_Toc440115924"/>
       <w:r>
         <w:t>The</w:t>
       </w:r>
@@ -34220,7 +34411,7 @@
       <w:r>
         <w:t xml:space="preserve"> header rows</w:t>
       </w:r>
-      <w:bookmarkEnd w:id="29"/>
+      <w:bookmarkEnd w:id="33"/>
     </w:p>
     <w:p>
       <w:r>
@@ -36284,14 +36475,12 @@
       <w:r>
         <w:t xml:space="preserve"> 50” …</w:t>
       </w:r>
-      <w:bookmarkStart w:id="30" w:name="_GoBack"/>
-      <w:bookmarkEnd w:id="30"/>
     </w:p>
     <w:p>
       <w:pPr>
         <w:pStyle w:val="Heading3"/>
       </w:pPr>
-      <w:bookmarkStart w:id="31" w:name="_Toc428976003"/>
+      <w:bookmarkStart w:id="34" w:name="_Toc440115925"/>
       <w:r>
         <w:t xml:space="preserve">The </w:t>
       </w:r>
@@ -36301,7 +36490,7 @@
       <w:r>
         <w:t xml:space="preserve"> data</w:t>
       </w:r>
-      <w:bookmarkEnd w:id="31"/>
+      <w:bookmarkEnd w:id="34"/>
     </w:p>
     <w:p>
       <w:r>
@@ -37489,7 +37678,7 @@
       <w:pPr>
         <w:pStyle w:val="Heading2"/>
       </w:pPr>
-      <w:bookmarkStart w:id="32" w:name="_Toc428976004"/>
+      <w:bookmarkStart w:id="35" w:name="_Toc440115926"/>
       <w:r>
         <w:t>Your first</w:t>
       </w:r>
@@ -37499,7 +37688,7 @@
       <w:r>
         <w:t xml:space="preserve"> report</w:t>
       </w:r>
-      <w:bookmarkEnd w:id="32"/>
+      <w:bookmarkEnd w:id="35"/>
     </w:p>
     <w:p>
       <w:r>
@@ -39189,7 +39378,7 @@
       <w:pPr>
         <w:pStyle w:val="Heading2"/>
       </w:pPr>
-      <w:bookmarkStart w:id="33" w:name="_Toc428976005"/>
+      <w:bookmarkStart w:id="36" w:name="_Toc440115927"/>
       <w:r>
         <w:t xml:space="preserve">Totals and </w:t>
       </w:r>
@@ -39199,7 +39388,7 @@
       <w:r>
         <w:t xml:space="preserve"> for pivot reports</w:t>
       </w:r>
-      <w:bookmarkEnd w:id="33"/>
+      <w:bookmarkEnd w:id="36"/>
     </w:p>
     <w:p>
       <w:r>
@@ -44030,13 +44219,13 @@
       <w:pPr>
         <w:pStyle w:val="Heading1"/>
       </w:pPr>
-      <w:bookmarkStart w:id="34" w:name="_Writing_a_custom"/>
-      <w:bookmarkStart w:id="35" w:name="_Toc428976006"/>
-      <w:bookmarkEnd w:id="34"/>
+      <w:bookmarkStart w:id="37" w:name="_Writing_a_custom"/>
+      <w:bookmarkStart w:id="38" w:name="_Toc440115928"/>
+      <w:bookmarkEnd w:id="37"/>
       <w:r>
         <w:t>Useful links</w:t>
       </w:r>
-      <w:bookmarkEnd w:id="35"/>
+      <w:bookmarkEnd w:id="38"/>
     </w:p>
     <w:p>
       <w:pPr>
@@ -44054,7 +44243,7 @@
       <w:r>
         <w:t xml:space="preserve"> website: </w:t>
       </w:r>
-      <w:hyperlink r:id="rId21" w:history="1">
+      <w:hyperlink r:id="rId24" w:history="1">
         <w:r>
           <w:rPr>
             <w:rStyle w:val="Hyperlink"/>
@@ -44075,7 +44264,7 @@
         <w:lastRenderedPageBreak/>
         <w:t xml:space="preserve">The report engine source code can be found at: </w:t>
       </w:r>
-      <w:hyperlink r:id="rId22" w:history="1">
+      <w:hyperlink r:id="rId25" w:history="1">
         <w:r>
           <w:rPr>
             <w:rStyle w:val="Hyperlink"/>
@@ -44095,7 +44284,7 @@
       <w:r>
         <w:t xml:space="preserve">The samples presented in this tutorial can be found at : </w:t>
       </w:r>
-      <w:hyperlink r:id="rId23" w:history="1">
+      <w:hyperlink r:id="rId26" w:history="1">
         <w:r>
           <w:rPr>
             <w:rStyle w:val="Hyperlink"/>
@@ -44147,8 +44336,8 @@
       </w:r>
     </w:p>
     <w:sectPr>
-      <w:headerReference w:type="default" r:id="rId24"/>
-      <w:footerReference w:type="default" r:id="rId25"/>
+      <w:headerReference w:type="default" r:id="rId27"/>
+      <w:footerReference w:type="default" r:id="rId28"/>
       <w:pgSz w:w="12240" w:h="15840"/>
       <w:pgMar w:top="1440" w:right="1440" w:bottom="1440" w:left="1440" w:header="720" w:footer="720" w:gutter="0"/>
       <w:cols w:space="720"/>
@@ -44193,6 +44382,7 @@
         <w:docPartUnique/>
       </w:docPartObj>
     </w:sdtPr>
+    <w:sdtEndPr/>
     <w:sdtContent>
       <w:p>
         <w:pPr>
@@ -44211,7 +44401,7 @@
           <w:rPr>
             <w:noProof/>
           </w:rPr>
-          <w:t>27</w:t>
+          <w:t>24</w:t>
         </w:r>
         <w:r>
           <w:rPr>
@@ -44293,6 +44483,7 @@
           <w:dataBinding w:prefixMappings="xmlns:ns0='http://schemas.openxmlformats.org/package/2006/metadata/core-properties' xmlns:ns1='http://purl.org/dc/elements/1.1/'" w:xpath="/ns0:coreProperties[1]/ns1:title[1]" w:storeItemID="{6C3C8BC8-F283-45AE-878A-BAB7291924A1}"/>
           <w:text/>
         </w:sdtPr>
+        <w:sdtEndPr/>
         <w:sdtContent>
           <w:tc>
             <w:tcPr>
@@ -44317,7 +44508,15 @@
                   <w:sz w:val="24"/>
                   <w:szCs w:val="24"/>
                 </w:rPr>
-                <w:t>ReportEngine Tutorial</w:t>
+                <w:t>Katechaki java reporting t</w:t>
+              </w:r>
+              <w:r>
+                <w:rPr>
+                  <w:rFonts w:asciiTheme="majorHAnsi" w:eastAsiaTheme="majorEastAsia" w:hAnsiTheme="majorHAnsi" w:cstheme="majorBidi"/>
+                  <w:sz w:val="24"/>
+                  <w:szCs w:val="24"/>
+                </w:rPr>
+                <w:t>utorial</w:t>
               </w:r>
             </w:p>
           </w:tc>
@@ -45839,6 +46038,7 @@
   <w:style w:type="character" w:default="1" w:styleId="DefaultParagraphFont">
     <w:name w:val="Default Paragraph Font"/>
     <w:uiPriority w:val="1"/>
+    <w:semiHidden/>
     <w:unhideWhenUsed/>
   </w:style>
   <w:style w:type="table" w:default="1" w:styleId="TableNormal">
@@ -46956,7 +47156,7 @@
 </file>
 
 <file path=customXml/itemProps1.xml><?xml version="1.0" encoding="utf-8"?>
-<ds:datastoreItem xmlns:ds="http://schemas.openxmlformats.org/officeDocument/2006/customXml" ds:itemID="{E2916763-6833-48D3-B188-670DC275BD5D}">
+<ds:datastoreItem xmlns:ds="http://schemas.openxmlformats.org/officeDocument/2006/customXml" ds:itemID="{0077CA1D-CD2C-4B78-B6E8-8FEE3881D3E8}">
   <ds:schemaRefs>
     <ds:schemaRef ds:uri="http://schemas.openxmlformats.org/officeDocument/2006/bibliography"/>
   </ds:schemaRefs>

</xml_diff>

<commit_message>
paragraph improved with alignment
</commit_message>
<xml_diff>
--- a/doc/ReportEngineTutorial.docx
+++ b/doc/ReportEngineTutorial.docx
@@ -33,21 +33,11 @@
       <w:r>
         <w:t xml:space="preserve"> </w:t>
       </w:r>
-      <w:r>
-        <w:fldChar w:fldCharType="begin"/>
-      </w:r>
-      <w:r>
-        <w:instrText xml:space="preserve"> DOCPROPERTY  reportengine_version  \* MERGEFORMAT </w:instrText>
-      </w:r>
-      <w:r>
-        <w:fldChar w:fldCharType="separate"/>
-      </w:r>
-      <w:r>
-        <w:t>0.13.2</w:t>
-      </w:r>
-      <w:r>
-        <w:fldChar w:fldCharType="end"/>
-      </w:r>
+      <w:fldSimple w:instr=" DOCPROPERTY  reportengine_version  \* MERGEFORMAT ">
+        <w:r>
+          <w:t>0.13.2</w:t>
+        </w:r>
+      </w:fldSimple>
     </w:p>
     <w:p>
       <w:r>
@@ -2763,8 +2753,6 @@
       <w:pPr>
         <w:pStyle w:val="Heading1"/>
       </w:pPr>
-      <w:bookmarkStart w:id="3" w:name="_GoBack"/>
-      <w:bookmarkEnd w:id="3"/>
       <w:r>
         <w:t>Documentation</w:t>
       </w:r>
@@ -2830,11 +2818,11 @@
       <w:pPr>
         <w:pStyle w:val="Heading1"/>
       </w:pPr>
-      <w:bookmarkStart w:id="4" w:name="_Toc440115896"/>
+      <w:bookmarkStart w:id="3" w:name="_Toc440115896"/>
       <w:r>
         <w:t>Limitations</w:t>
       </w:r>
-      <w:bookmarkEnd w:id="4"/>
+      <w:bookmarkEnd w:id="3"/>
       <w:r>
         <w:t xml:space="preserve"> </w:t>
       </w:r>
@@ -2879,7 +2867,7 @@
       <w:pPr>
         <w:pStyle w:val="Heading1"/>
       </w:pPr>
-      <w:bookmarkStart w:id="5" w:name="_Toc440115897"/>
+      <w:bookmarkStart w:id="4" w:name="_Toc440115897"/>
       <w:r>
         <w:lastRenderedPageBreak/>
         <w:t xml:space="preserve">How to </w:t>
@@ -2899,17 +2887,17 @@
       <w:r>
         <w:t>?</w:t>
       </w:r>
+      <w:bookmarkEnd w:id="4"/>
+    </w:p>
+    <w:p>
+      <w:pPr>
+        <w:pStyle w:val="Heading2"/>
+      </w:pPr>
+      <w:bookmarkStart w:id="5" w:name="_Toc440115898"/>
+      <w:r>
+        <w:t>Using Maven</w:t>
+      </w:r>
       <w:bookmarkEnd w:id="5"/>
-    </w:p>
-    <w:p>
-      <w:pPr>
-        <w:pStyle w:val="Heading2"/>
-      </w:pPr>
-      <w:bookmarkStart w:id="6" w:name="_Toc440115898"/>
-      <w:r>
-        <w:t>Using Maven</w:t>
-      </w:r>
-      <w:bookmarkEnd w:id="6"/>
     </w:p>
     <w:p>
       <w:pPr>
@@ -3173,34 +3161,37 @@
         </w:rPr>
         <w:t>&gt;</w:t>
       </w:r>
-      <w:r>
-        <w:fldChar w:fldCharType="begin"/>
-      </w:r>
-      <w:r>
-        <w:instrText xml:space="preserve"> DOCPROPERTY  reportengine_version  \* MERGEFORMAT </w:instrText>
-      </w:r>
-      <w:r>
-        <w:fldChar w:fldCharType="separate"/>
-      </w:r>
+      <w:fldSimple w:instr=" DOCPROPERTY  reportengine_version  \* MERGEFORMAT ">
+        <w:r>
+          <w:rPr>
+            <w:rFonts w:ascii="Courier New" w:hAnsi="Courier New" w:cs="Courier New"/>
+            <w:noProof/>
+            <w:color w:val="000000"/>
+            <w:sz w:val="20"/>
+            <w:szCs w:val="20"/>
+          </w:rPr>
+          <w:t>0.13.2</w:t>
+        </w:r>
+      </w:fldSimple>
       <w:r>
         <w:rPr>
           <w:rFonts w:ascii="Courier New" w:hAnsi="Courier New" w:cs="Courier New"/>
           <w:noProof/>
-          <w:color w:val="000000"/>
-          <w:sz w:val="20"/>
-          <w:szCs w:val="20"/>
-        </w:rPr>
-        <w:t>0.13.2</w:t>
+          <w:color w:val="008080"/>
+          <w:sz w:val="20"/>
+          <w:szCs w:val="20"/>
+        </w:rPr>
+        <w:t>&lt;/</w:t>
       </w:r>
       <w:r>
         <w:rPr>
           <w:rFonts w:ascii="Courier New" w:hAnsi="Courier New" w:cs="Courier New"/>
           <w:noProof/>
-          <w:color w:val="000000"/>
-          <w:sz w:val="20"/>
-          <w:szCs w:val="20"/>
-        </w:rPr>
-        <w:fldChar w:fldCharType="end"/>
+          <w:color w:val="3F7F7F"/>
+          <w:sz w:val="20"/>
+          <w:szCs w:val="20"/>
+        </w:rPr>
+        <w:t>version</w:t>
       </w:r>
       <w:r>
         <w:rPr>
@@ -3210,6 +3201,24 @@
           <w:sz w:val="20"/>
           <w:szCs w:val="20"/>
         </w:rPr>
+        <w:t>&gt;</w:t>
+      </w:r>
+    </w:p>
+    <w:p>
+      <w:pPr>
+        <w:shd w:val="clear" w:color="auto" w:fill="9BBB59" w:themeFill="accent3"/>
+        <w:rPr>
+          <w:noProof/>
+        </w:rPr>
+      </w:pPr>
+      <w:r>
+        <w:rPr>
+          <w:rFonts w:ascii="Courier New" w:hAnsi="Courier New" w:cs="Courier New"/>
+          <w:noProof/>
+          <w:color w:val="008080"/>
+          <w:sz w:val="20"/>
+          <w:szCs w:val="20"/>
+        </w:rPr>
         <w:t>&lt;/</w:t>
       </w:r>
       <w:r>
@@ -3220,7 +3229,7 @@
           <w:sz w:val="20"/>
           <w:szCs w:val="20"/>
         </w:rPr>
-        <w:t>version</w:t>
+        <w:t>dependency</w:t>
       </w:r>
       <w:r>
         <w:rPr>
@@ -3235,51 +3244,13 @@
     </w:p>
     <w:p>
       <w:pPr>
-        <w:shd w:val="clear" w:color="auto" w:fill="9BBB59" w:themeFill="accent3"/>
-        <w:rPr>
-          <w:noProof/>
-        </w:rPr>
-      </w:pPr>
-      <w:r>
-        <w:rPr>
-          <w:rFonts w:ascii="Courier New" w:hAnsi="Courier New" w:cs="Courier New"/>
-          <w:noProof/>
-          <w:color w:val="008080"/>
-          <w:sz w:val="20"/>
-          <w:szCs w:val="20"/>
-        </w:rPr>
-        <w:t>&lt;/</w:t>
-      </w:r>
-      <w:r>
-        <w:rPr>
-          <w:rFonts w:ascii="Courier New" w:hAnsi="Courier New" w:cs="Courier New"/>
-          <w:noProof/>
-          <w:color w:val="3F7F7F"/>
-          <w:sz w:val="20"/>
-          <w:szCs w:val="20"/>
-        </w:rPr>
-        <w:t>dependency</w:t>
-      </w:r>
-      <w:r>
-        <w:rPr>
-          <w:rFonts w:ascii="Courier New" w:hAnsi="Courier New" w:cs="Courier New"/>
-          <w:noProof/>
-          <w:color w:val="008080"/>
-          <w:sz w:val="20"/>
-          <w:szCs w:val="20"/>
-        </w:rPr>
-        <w:t>&gt;</w:t>
-      </w:r>
-    </w:p>
-    <w:p>
-      <w:pPr>
         <w:pStyle w:val="Heading2"/>
       </w:pPr>
-      <w:bookmarkStart w:id="7" w:name="_Toc440115899"/>
+      <w:bookmarkStart w:id="6" w:name="_Toc440115899"/>
       <w:r>
         <w:t>Using Groovy Grape</w:t>
       </w:r>
-      <w:bookmarkEnd w:id="7"/>
+      <w:bookmarkEnd w:id="6"/>
     </w:p>
     <w:p>
       <w:pPr>
@@ -3328,31 +3299,16 @@
         </w:rPr>
         <w:t>@Grab(group='net.sf.reportengine', module='reportengine', version='</w:t>
       </w:r>
-      <w:r>
-        <w:fldChar w:fldCharType="begin"/>
-      </w:r>
-      <w:r>
-        <w:instrText xml:space="preserve"> DOCPROPERTY  reportengine_version  \* MERGEFORMAT </w:instrText>
-      </w:r>
-      <w:r>
-        <w:fldChar w:fldCharType="separate"/>
-      </w:r>
-      <w:r>
-        <w:rPr>
-          <w:rFonts w:ascii="Courier New" w:eastAsia="Times New Roman" w:hAnsi="Courier New" w:cs="Courier New"/>
-          <w:noProof/>
-          <w:sz w:val="20"/>
-        </w:rPr>
-        <w:t>0.13.2</w:t>
-      </w:r>
-      <w:r>
-        <w:rPr>
-          <w:rFonts w:ascii="Courier New" w:eastAsia="Times New Roman" w:hAnsi="Courier New" w:cs="Courier New"/>
-          <w:noProof/>
-          <w:sz w:val="20"/>
-        </w:rPr>
-        <w:fldChar w:fldCharType="end"/>
-      </w:r>
+      <w:fldSimple w:instr=" DOCPROPERTY  reportengine_version  \* MERGEFORMAT ">
+        <w:r>
+          <w:rPr>
+            <w:rFonts w:ascii="Courier New" w:eastAsia="Times New Roman" w:hAnsi="Courier New" w:cs="Courier New"/>
+            <w:noProof/>
+            <w:sz w:val="20"/>
+          </w:rPr>
+          <w:t>0.13.2</w:t>
+        </w:r>
+      </w:fldSimple>
       <w:r>
         <w:rPr>
           <w:rFonts w:ascii="Courier New" w:eastAsia="Times New Roman" w:hAnsi="Courier New" w:cs="Courier New"/>
@@ -3386,11 +3342,11 @@
       <w:pPr>
         <w:pStyle w:val="Heading2"/>
       </w:pPr>
-      <w:bookmarkStart w:id="8" w:name="_Toc440115900"/>
+      <w:bookmarkStart w:id="7" w:name="_Toc440115900"/>
       <w:r>
         <w:t>Using Grails</w:t>
       </w:r>
-      <w:bookmarkEnd w:id="8"/>
+      <w:bookmarkEnd w:id="7"/>
     </w:p>
     <w:p>
       <w:pPr>
@@ -3419,37 +3375,22 @@
         </w:rPr>
         <w:t>.reportengine:reportengine:</w:t>
       </w:r>
-      <w:r>
-        <w:fldChar w:fldCharType="begin"/>
-      </w:r>
-      <w:r>
-        <w:instrText xml:space="preserve"> DOCPROPERTY  reportengine_version  \* MERGEFORMAT </w:instrText>
-      </w:r>
-      <w:r>
-        <w:fldChar w:fldCharType="separate"/>
-      </w:r>
+      <w:fldSimple w:instr=" DOCPROPERTY  reportengine_version  \* MERGEFORMAT ">
+        <w:r>
+          <w:rPr>
+            <w:rFonts w:ascii="Courier New" w:eastAsia="Times New Roman" w:hAnsi="Courier New" w:cs="Courier New"/>
+            <w:noProof/>
+            <w:sz w:val="20"/>
+          </w:rPr>
+          <w:t>0.13.2</w:t>
+        </w:r>
+      </w:fldSimple>
       <w:r>
         <w:rPr>
           <w:rFonts w:ascii="Courier New" w:eastAsia="Times New Roman" w:hAnsi="Courier New" w:cs="Courier New"/>
           <w:noProof/>
           <w:sz w:val="20"/>
         </w:rPr>
-        <w:t>0.13.2</w:t>
-      </w:r>
-      <w:r>
-        <w:rPr>
-          <w:rFonts w:ascii="Courier New" w:eastAsia="Times New Roman" w:hAnsi="Courier New" w:cs="Courier New"/>
-          <w:noProof/>
-          <w:sz w:val="20"/>
-        </w:rPr>
-        <w:fldChar w:fldCharType="end"/>
-      </w:r>
-      <w:r>
-        <w:rPr>
-          <w:rFonts w:ascii="Courier New" w:eastAsia="Times New Roman" w:hAnsi="Courier New" w:cs="Courier New"/>
-          <w:noProof/>
-          <w:sz w:val="20"/>
-        </w:rPr>
         <w:t>'</w:t>
       </w:r>
     </w:p>
@@ -3457,7 +3398,7 @@
       <w:pPr>
         <w:pStyle w:val="Heading2"/>
       </w:pPr>
-      <w:bookmarkStart w:id="9" w:name="_Toc440115901"/>
+      <w:bookmarkStart w:id="8" w:name="_Toc440115901"/>
       <w:r>
         <w:t xml:space="preserve">Using </w:t>
       </w:r>
@@ -3470,6 +3411,54 @@
       <w:r>
         <w:t xml:space="preserve"> SBT</w:t>
       </w:r>
+      <w:bookmarkEnd w:id="8"/>
+    </w:p>
+    <w:p>
+      <w:pPr>
+        <w:pStyle w:val="HTMLPreformatted"/>
+        <w:shd w:val="clear" w:color="auto" w:fill="9BBB59" w:themeFill="accent3"/>
+        <w:rPr>
+          <w:noProof/>
+        </w:rPr>
+      </w:pPr>
+      <w:r>
+        <w:rPr>
+          <w:noProof/>
+        </w:rPr>
+        <w:t>libraryDependencies += "net.sf.reportengine" % "reportengine" % "</w:t>
+      </w:r>
+      <w:fldSimple w:instr=" DOCPROPERTY  reportengine_version  \* MERGEFORMAT ">
+        <w:r>
+          <w:rPr>
+            <w:noProof/>
+          </w:rPr>
+          <w:t>0.13.2</w:t>
+        </w:r>
+      </w:fldSimple>
+      <w:r>
+        <w:rPr>
+          <w:noProof/>
+        </w:rPr>
+        <w:t>"</w:t>
+      </w:r>
+    </w:p>
+    <w:p>
+      <w:pPr>
+        <w:pStyle w:val="Heading2"/>
+        <w:rPr>
+          <w:noProof/>
+        </w:rPr>
+      </w:pPr>
+      <w:bookmarkStart w:id="9" w:name="_Toc440115902"/>
+      <w:r>
+        <w:t xml:space="preserve">Using Apache </w:t>
+      </w:r>
+      <w:r>
+        <w:rPr>
+          <w:noProof/>
+        </w:rPr>
+        <w:t>Buildr</w:t>
+      </w:r>
       <w:bookmarkEnd w:id="9"/>
     </w:p>
     <w:p>
@@ -3484,90 +3473,16 @@
         <w:rPr>
           <w:noProof/>
         </w:rPr>
-        <w:t>libraryDependencies += "net.sf.reportengine" % "reportengine" % "</w:t>
-      </w:r>
-      <w:r>
-        <w:fldChar w:fldCharType="begin"/>
-      </w:r>
-      <w:r>
-        <w:instrText xml:space="preserve"> DOCPROPERTY  reportengine_version  \* MERGEFORMAT </w:instrText>
-      </w:r>
-      <w:r>
-        <w:fldChar w:fldCharType="separate"/>
-      </w:r>
-      <w:r>
-        <w:rPr>
-          <w:noProof/>
-        </w:rPr>
-        <w:t>0.13.2</w:t>
-      </w:r>
-      <w:r>
-        <w:rPr>
-          <w:noProof/>
-        </w:rPr>
-        <w:fldChar w:fldCharType="end"/>
-      </w:r>
-      <w:r>
-        <w:rPr>
-          <w:noProof/>
-        </w:rPr>
-        <w:t>"</w:t>
-      </w:r>
-    </w:p>
-    <w:p>
-      <w:pPr>
-        <w:pStyle w:val="Heading2"/>
-        <w:rPr>
-          <w:noProof/>
-        </w:rPr>
-      </w:pPr>
-      <w:bookmarkStart w:id="10" w:name="_Toc440115902"/>
-      <w:r>
-        <w:t xml:space="preserve">Using Apache </w:t>
-      </w:r>
-      <w:r>
-        <w:rPr>
-          <w:noProof/>
-        </w:rPr>
-        <w:t>Buildr</w:t>
-      </w:r>
-      <w:bookmarkEnd w:id="10"/>
-    </w:p>
-    <w:p>
-      <w:pPr>
-        <w:pStyle w:val="HTMLPreformatted"/>
-        <w:shd w:val="clear" w:color="auto" w:fill="9BBB59" w:themeFill="accent3"/>
-        <w:rPr>
-          <w:noProof/>
-        </w:rPr>
-      </w:pPr>
-      <w:r>
-        <w:rPr>
-          <w:noProof/>
-        </w:rPr>
         <w:t>'net.sf.reportengine:reportengine:jar:</w:t>
       </w:r>
-      <w:r>
-        <w:fldChar w:fldCharType="begin"/>
-      </w:r>
-      <w:r>
-        <w:instrText xml:space="preserve"> DOCPROPERTY  reportengine_version  \* MERGEFORMAT </w:instrText>
-      </w:r>
-      <w:r>
-        <w:fldChar w:fldCharType="separate"/>
-      </w:r>
-      <w:r>
-        <w:rPr>
-          <w:noProof/>
-        </w:rPr>
-        <w:t>0.13.2</w:t>
-      </w:r>
-      <w:r>
-        <w:rPr>
-          <w:noProof/>
-        </w:rPr>
-        <w:fldChar w:fldCharType="end"/>
-      </w:r>
+      <w:fldSimple w:instr=" DOCPROPERTY  reportengine_version  \* MERGEFORMAT ">
+        <w:r>
+          <w:rPr>
+            <w:noProof/>
+          </w:rPr>
+          <w:t>0.13.2</w:t>
+        </w:r>
+      </w:fldSimple>
       <w:r>
         <w:rPr>
           <w:noProof/>
@@ -3604,7 +3519,7 @@
       <w:pPr>
         <w:pStyle w:val="Heading1"/>
       </w:pPr>
-      <w:bookmarkStart w:id="11" w:name="_Toc440115903"/>
+      <w:bookmarkStart w:id="10" w:name="_Toc440115903"/>
       <w:r>
         <w:lastRenderedPageBreak/>
         <w:t>ReportEngine</w:t>
@@ -3612,7 +3527,7 @@
       <w:r>
         <w:t xml:space="preserve"> logging</w:t>
       </w:r>
-      <w:bookmarkEnd w:id="11"/>
+      <w:bookmarkEnd w:id="10"/>
       <w:r>
         <w:t xml:space="preserve"> </w:t>
       </w:r>
@@ -4096,39 +4011,39 @@
       <w:pPr>
         <w:pStyle w:val="Heading1"/>
       </w:pPr>
-      <w:bookmarkStart w:id="12" w:name="_Toc440115904"/>
+      <w:bookmarkStart w:id="11" w:name="_Toc440115904"/>
       <w:r>
         <w:lastRenderedPageBreak/>
         <w:t>What is a Report?</w:t>
       </w:r>
+      <w:bookmarkEnd w:id="11"/>
+      <w:r>
+        <w:t xml:space="preserve"> </w:t>
+      </w:r>
+    </w:p>
+    <w:p>
+      <w:r>
+        <w:t>A report is a collection o</w:t>
+      </w:r>
+      <w:r>
+        <w:t>f components displayed in the report output</w:t>
+      </w:r>
+      <w:r>
+        <w:t xml:space="preserve">. </w:t>
+      </w:r>
+      <w:r>
+        <w:t xml:space="preserve"> </w:t>
+      </w:r>
+    </w:p>
+    <w:p>
+      <w:pPr>
+        <w:pStyle w:val="Heading1"/>
+      </w:pPr>
+      <w:bookmarkStart w:id="12" w:name="_Toc440115905"/>
+      <w:r>
+        <w:t>Report Components</w:t>
+      </w:r>
       <w:bookmarkEnd w:id="12"/>
-      <w:r>
-        <w:t xml:space="preserve"> </w:t>
-      </w:r>
-    </w:p>
-    <w:p>
-      <w:r>
-        <w:t>A report is a collection o</w:t>
-      </w:r>
-      <w:r>
-        <w:t>f components displayed in the report output</w:t>
-      </w:r>
-      <w:r>
-        <w:t xml:space="preserve">. </w:t>
-      </w:r>
-      <w:r>
-        <w:t xml:space="preserve"> </w:t>
-      </w:r>
-    </w:p>
-    <w:p>
-      <w:pPr>
-        <w:pStyle w:val="Heading1"/>
-      </w:pPr>
-      <w:bookmarkStart w:id="13" w:name="_Toc440115905"/>
-      <w:r>
-        <w:t>Report Components</w:t>
-      </w:r>
-      <w:bookmarkEnd w:id="13"/>
     </w:p>
     <w:p>
       <w:r>
@@ -5143,27 +5058,14 @@
       <w:r>
         <w:t xml:space="preserve">Table </w:t>
       </w:r>
-      <w:r>
-        <w:fldChar w:fldCharType="begin"/>
-      </w:r>
-      <w:r>
-        <w:instrText xml:space="preserve"> SEQ Table \* ARABIC </w:instrText>
-      </w:r>
-      <w:r>
-        <w:fldChar w:fldCharType="separate"/>
-      </w:r>
-      <w:r>
-        <w:rPr>
-          <w:noProof/>
-        </w:rPr>
-        <w:t>1</w:t>
-      </w:r>
-      <w:r>
-        <w:rPr>
-          <w:noProof/>
-        </w:rPr>
-        <w:fldChar w:fldCharType="end"/>
-      </w:r>
+      <w:fldSimple w:instr=" SEQ Table \* ARABIC ">
+        <w:r>
+          <w:rPr>
+            <w:noProof/>
+          </w:rPr>
+          <w:t>1</w:t>
+        </w:r>
+      </w:fldSimple>
       <w:r>
         <w:t>: a report with 4 componen</w:t>
       </w:r>
@@ -5243,11 +5145,11 @@
       <w:pPr>
         <w:pStyle w:val="Heading1"/>
       </w:pPr>
-      <w:bookmarkStart w:id="14" w:name="_Toc440115906"/>
+      <w:bookmarkStart w:id="13" w:name="_Toc440115906"/>
       <w:r>
         <w:t>Report Output</w:t>
       </w:r>
-      <w:bookmarkEnd w:id="14"/>
+      <w:bookmarkEnd w:id="13"/>
     </w:p>
     <w:p>
       <w:pPr>
@@ -6195,11 +6097,11 @@
       <w:pPr>
         <w:pStyle w:val="Heading1"/>
       </w:pPr>
-      <w:bookmarkStart w:id="15" w:name="_Toc440115907"/>
+      <w:bookmarkStart w:id="14" w:name="_Toc440115907"/>
       <w:r>
         <w:t>First view on the source code of a report</w:t>
       </w:r>
-      <w:bookmarkEnd w:id="15"/>
+      <w:bookmarkEnd w:id="14"/>
     </w:p>
     <w:p>
       <w:r>
@@ -6916,12 +6818,12 @@
       <w:pPr>
         <w:pStyle w:val="Heading1"/>
       </w:pPr>
-      <w:bookmarkStart w:id="16" w:name="_Toc440115908"/>
+      <w:bookmarkStart w:id="15" w:name="_Toc440115908"/>
       <w:r>
         <w:lastRenderedPageBreak/>
         <w:t>Report Title</w:t>
       </w:r>
-      <w:bookmarkEnd w:id="16"/>
+      <w:bookmarkEnd w:id="15"/>
     </w:p>
     <w:p>
       <w:r>
@@ -7056,11 +6958,11 @@
       <w:pPr>
         <w:pStyle w:val="Heading1"/>
       </w:pPr>
-      <w:bookmarkStart w:id="17" w:name="_Toc440115909"/>
+      <w:bookmarkStart w:id="16" w:name="_Toc440115909"/>
       <w:r>
         <w:t>Hello World report</w:t>
       </w:r>
-      <w:bookmarkEnd w:id="17"/>
+      <w:bookmarkEnd w:id="16"/>
     </w:p>
     <w:p>
       <w:r>
@@ -8278,30 +8180,30 @@
       <w:pPr>
         <w:pStyle w:val="Heading1"/>
       </w:pPr>
-      <w:bookmarkStart w:id="18" w:name="_Toc440115910"/>
+      <w:bookmarkStart w:id="17" w:name="_Toc440115910"/>
       <w:r>
         <w:t xml:space="preserve">Flat </w:t>
       </w:r>
       <w:r>
         <w:t>Tables</w:t>
       </w:r>
+      <w:bookmarkEnd w:id="17"/>
+    </w:p>
+    <w:p>
+      <w:pPr>
+        <w:pStyle w:val="Heading2"/>
+      </w:pPr>
+      <w:bookmarkStart w:id="18" w:name="_Toc440115911"/>
+      <w:r>
+        <w:t xml:space="preserve">What is a flat </w:t>
+      </w:r>
+      <w:r>
+        <w:t>table</w:t>
+      </w:r>
+      <w:r>
+        <w:t>?</w:t>
+      </w:r>
       <w:bookmarkEnd w:id="18"/>
-    </w:p>
-    <w:p>
-      <w:pPr>
-        <w:pStyle w:val="Heading2"/>
-      </w:pPr>
-      <w:bookmarkStart w:id="19" w:name="_Toc440115911"/>
-      <w:r>
-        <w:t xml:space="preserve">What is a flat </w:t>
-      </w:r>
-      <w:r>
-        <w:t>table</w:t>
-      </w:r>
-      <w:r>
-        <w:t>?</w:t>
-      </w:r>
-      <w:bookmarkEnd w:id="19"/>
       <w:r>
         <w:t xml:space="preserve"> </w:t>
       </w:r>
@@ -8889,11 +8791,11 @@
       <w:pPr>
         <w:pStyle w:val="Heading2"/>
       </w:pPr>
-      <w:bookmarkStart w:id="20" w:name="_Toc440115912"/>
+      <w:bookmarkStart w:id="19" w:name="_Toc440115912"/>
       <w:r>
         <w:t>How to build a Flat Table?</w:t>
       </w:r>
-      <w:bookmarkEnd w:id="20"/>
+      <w:bookmarkEnd w:id="19"/>
     </w:p>
     <w:p>
       <w:pPr>
@@ -9263,7 +9165,7 @@
       <w:pPr>
         <w:pStyle w:val="Heading2"/>
       </w:pPr>
-      <w:bookmarkStart w:id="21" w:name="_Toc440115913"/>
+      <w:bookmarkStart w:id="20" w:name="_Toc440115913"/>
       <w:r>
         <w:t>The</w:t>
       </w:r>
@@ -9279,7 +9181,7 @@
       <w:r>
         <w:t>nput</w:t>
       </w:r>
-      <w:bookmarkEnd w:id="21"/>
+      <w:bookmarkEnd w:id="20"/>
     </w:p>
     <w:p>
       <w:r>
@@ -10172,7 +10074,7 @@
       <w:pPr>
         <w:pStyle w:val="Heading2"/>
       </w:pPr>
-      <w:bookmarkStart w:id="22" w:name="_Toc440115914"/>
+      <w:bookmarkStart w:id="21" w:name="_Toc440115914"/>
       <w:r>
         <w:t>Flat Table</w:t>
       </w:r>
@@ -10185,43 +10087,43 @@
       <w:r>
         <w:t>Configuration</w:t>
       </w:r>
+      <w:bookmarkEnd w:id="21"/>
+    </w:p>
+    <w:p>
+      <w:r>
+        <w:t>There are two kinds of columns</w:t>
+      </w:r>
+      <w:r>
+        <w:t xml:space="preserve"> accepted by a flat report</w:t>
+      </w:r>
+      <w:r>
+        <w:t xml:space="preserve">: </w:t>
+      </w:r>
+      <w:r>
+        <w:t>d</w:t>
+      </w:r>
+      <w:r>
+        <w:t xml:space="preserve">ata columns and </w:t>
+      </w:r>
+      <w:r>
+        <w:t>g</w:t>
+      </w:r>
+      <w:r>
+        <w:t>roup columns.</w:t>
+      </w:r>
+      <w:r>
+        <w:t xml:space="preserve"> </w:t>
+      </w:r>
+    </w:p>
+    <w:p>
+      <w:pPr>
+        <w:pStyle w:val="Heading3"/>
+      </w:pPr>
+      <w:bookmarkStart w:id="22" w:name="_Toc440115915"/>
+      <w:r>
+        <w:t>Data columns</w:t>
+      </w:r>
       <w:bookmarkEnd w:id="22"/>
-    </w:p>
-    <w:p>
-      <w:r>
-        <w:t>There are two kinds of columns</w:t>
-      </w:r>
-      <w:r>
-        <w:t xml:space="preserve"> accepted by a flat report</w:t>
-      </w:r>
-      <w:r>
-        <w:t xml:space="preserve">: </w:t>
-      </w:r>
-      <w:r>
-        <w:t>d</w:t>
-      </w:r>
-      <w:r>
-        <w:t xml:space="preserve">ata columns and </w:t>
-      </w:r>
-      <w:r>
-        <w:t>g</w:t>
-      </w:r>
-      <w:r>
-        <w:t>roup columns.</w:t>
-      </w:r>
-      <w:r>
-        <w:t xml:space="preserve"> </w:t>
-      </w:r>
-    </w:p>
-    <w:p>
-      <w:pPr>
-        <w:pStyle w:val="Heading3"/>
-      </w:pPr>
-      <w:bookmarkStart w:id="23" w:name="_Toc440115915"/>
-      <w:r>
-        <w:t>Data columns</w:t>
-      </w:r>
-      <w:bookmarkEnd w:id="23"/>
     </w:p>
     <w:p>
       <w:r>
@@ -10384,8 +10286,8 @@
       <w:pPr>
         <w:pStyle w:val="Heading4"/>
       </w:pPr>
-      <w:bookmarkStart w:id="24" w:name="_What_is_the"/>
-      <w:bookmarkEnd w:id="24"/>
+      <w:bookmarkStart w:id="23" w:name="_What_is_the"/>
+      <w:bookmarkEnd w:id="23"/>
       <w:r>
         <w:t>What is the</w:t>
       </w:r>
@@ -12225,11 +12127,11 @@
       <w:pPr>
         <w:pStyle w:val="Heading3"/>
       </w:pPr>
-      <w:bookmarkStart w:id="25" w:name="_Toc440115916"/>
+      <w:bookmarkStart w:id="24" w:name="_Toc440115916"/>
       <w:r>
         <w:t>A report with a flat table</w:t>
       </w:r>
-      <w:bookmarkEnd w:id="25"/>
+      <w:bookmarkEnd w:id="24"/>
     </w:p>
     <w:p>
       <w:r>
@@ -16196,6 +16098,7 @@
         <w:rPr>
           <w:rFonts w:ascii="Consolas" w:hAnsi="Consolas" w:cs="Consolas"/>
           <w:noProof/>
+          <w:color w:val="000000"/>
           <w:sz w:val="20"/>
           <w:szCs w:val="20"/>
         </w:rPr>
@@ -16261,76 +16164,21 @@
         </w:rPr>
         <w:t>)</w:t>
       </w:r>
-      <w:r>
-        <w:rPr>
-          <w:rFonts w:ascii="Consolas" w:hAnsi="Consolas" w:cs="Consolas"/>
-          <w:noProof/>
-          <w:color w:val="000000"/>
-          <w:sz w:val="20"/>
-          <w:szCs w:val="20"/>
-        </w:rPr>
-        <w:tab/>
-      </w:r>
-      <w:r>
-        <w:rPr>
-          <w:rFonts w:ascii="Consolas" w:hAnsi="Consolas" w:cs="Consolas"/>
-          <w:noProof/>
-          <w:color w:val="000000"/>
-          <w:sz w:val="20"/>
-          <w:szCs w:val="20"/>
-        </w:rPr>
-        <w:tab/>
-      </w:r>
-      <w:r>
-        <w:rPr>
-          <w:rFonts w:ascii="Consolas" w:hAnsi="Consolas" w:cs="Consolas"/>
-          <w:noProof/>
-          <w:color w:val="000000"/>
-          <w:sz w:val="20"/>
-          <w:szCs w:val="20"/>
-        </w:rPr>
-        <w:tab/>
-      </w:r>
-      <w:r>
-        <w:rPr>
-          <w:rFonts w:ascii="Consolas" w:hAnsi="Consolas" w:cs="Consolas"/>
-          <w:noProof/>
-          <w:color w:val="000000"/>
-          <w:sz w:val="20"/>
-          <w:szCs w:val="20"/>
-        </w:rPr>
-        <w:tab/>
-      </w:r>
-      <w:r>
-        <w:rPr>
-          <w:rFonts w:ascii="Consolas" w:hAnsi="Consolas" w:cs="Consolas"/>
-          <w:noProof/>
-          <w:color w:val="000000"/>
-          <w:sz w:val="20"/>
-          <w:szCs w:val="20"/>
-        </w:rPr>
-        <w:tab/>
-      </w:r>
-      <w:r>
-        <w:rPr>
-          <w:rFonts w:ascii="Consolas" w:hAnsi="Consolas" w:cs="Consolas"/>
-          <w:noProof/>
-          <w:color w:val="000000"/>
-          <w:sz w:val="20"/>
-          <w:szCs w:val="20"/>
-        </w:rPr>
-        <w:tab/>
-      </w:r>
-      <w:r>
-        <w:rPr>
-          <w:rFonts w:ascii="Consolas" w:hAnsi="Consolas" w:cs="Consolas"/>
-          <w:noProof/>
-          <w:color w:val="000000"/>
-          <w:sz w:val="20"/>
-          <w:szCs w:val="20"/>
-        </w:rPr>
-        <w:tab/>
-      </w:r>
+    </w:p>
+    <w:p>
+      <w:pPr>
+        <w:shd w:val="clear" w:color="auto" w:fill="9BBB59" w:themeFill="accent3"/>
+        <w:autoSpaceDE w:val="0"/>
+        <w:autoSpaceDN w:val="0"/>
+        <w:adjustRightInd w:val="0"/>
+        <w:spacing w:after="0" w:line="240" w:lineRule="auto"/>
+        <w:rPr>
+          <w:rFonts w:ascii="Consolas" w:hAnsi="Consolas" w:cs="Consolas"/>
+          <w:noProof/>
+          <w:sz w:val="20"/>
+          <w:szCs w:val="20"/>
+        </w:rPr>
+      </w:pPr>
       <w:r>
         <w:rPr>
           <w:rFonts w:ascii="Consolas" w:hAnsi="Consolas" w:cs="Consolas"/>
@@ -16781,6 +16629,7 @@
         <w:rPr>
           <w:rFonts w:ascii="Consolas" w:hAnsi="Consolas" w:cs="Consolas"/>
           <w:noProof/>
+          <w:color w:val="000000"/>
           <w:sz w:val="20"/>
           <w:szCs w:val="20"/>
         </w:rPr>
@@ -16846,76 +16695,23 @@
         </w:rPr>
         <w:t>)</w:t>
       </w:r>
-      <w:r>
-        <w:rPr>
-          <w:rFonts w:ascii="Consolas" w:hAnsi="Consolas" w:cs="Consolas"/>
-          <w:noProof/>
-          <w:color w:val="000000"/>
-          <w:sz w:val="20"/>
-          <w:szCs w:val="20"/>
-        </w:rPr>
-        <w:tab/>
-      </w:r>
-      <w:r>
-        <w:rPr>
-          <w:rFonts w:ascii="Consolas" w:hAnsi="Consolas" w:cs="Consolas"/>
-          <w:noProof/>
-          <w:color w:val="000000"/>
-          <w:sz w:val="20"/>
-          <w:szCs w:val="20"/>
-        </w:rPr>
-        <w:tab/>
-      </w:r>
-      <w:r>
-        <w:rPr>
-          <w:rFonts w:ascii="Consolas" w:hAnsi="Consolas" w:cs="Consolas"/>
-          <w:noProof/>
-          <w:color w:val="000000"/>
-          <w:sz w:val="20"/>
-          <w:szCs w:val="20"/>
-        </w:rPr>
-        <w:tab/>
-      </w:r>
-      <w:r>
-        <w:rPr>
-          <w:rFonts w:ascii="Consolas" w:hAnsi="Consolas" w:cs="Consolas"/>
-          <w:noProof/>
-          <w:color w:val="000000"/>
-          <w:sz w:val="20"/>
-          <w:szCs w:val="20"/>
-        </w:rPr>
-        <w:tab/>
-      </w:r>
-      <w:r>
-        <w:rPr>
-          <w:rFonts w:ascii="Consolas" w:hAnsi="Consolas" w:cs="Consolas"/>
-          <w:noProof/>
-          <w:color w:val="000000"/>
-          <w:sz w:val="20"/>
-          <w:szCs w:val="20"/>
-        </w:rPr>
-        <w:tab/>
-      </w:r>
-      <w:r>
-        <w:rPr>
-          <w:rFonts w:ascii="Consolas" w:hAnsi="Consolas" w:cs="Consolas"/>
-          <w:noProof/>
-          <w:color w:val="000000"/>
-          <w:sz w:val="20"/>
-          <w:szCs w:val="20"/>
-        </w:rPr>
-        <w:tab/>
-      </w:r>
-      <w:r>
-        <w:rPr>
-          <w:rFonts w:ascii="Consolas" w:hAnsi="Consolas" w:cs="Consolas"/>
-          <w:noProof/>
-          <w:color w:val="000000"/>
-          <w:sz w:val="20"/>
-          <w:szCs w:val="20"/>
-        </w:rPr>
-        <w:tab/>
-      </w:r>
+    </w:p>
+    <w:p>
+      <w:pPr>
+        <w:shd w:val="clear" w:color="auto" w:fill="9BBB59" w:themeFill="accent3"/>
+        <w:autoSpaceDE w:val="0"/>
+        <w:autoSpaceDN w:val="0"/>
+        <w:adjustRightInd w:val="0"/>
+        <w:spacing w:after="0" w:line="240" w:lineRule="auto"/>
+        <w:rPr>
+          <w:rFonts w:ascii="Consolas" w:hAnsi="Consolas" w:cs="Consolas"/>
+          <w:noProof/>
+          <w:sz w:val="20"/>
+          <w:szCs w:val="20"/>
+        </w:rPr>
+      </w:pPr>
+      <w:bookmarkStart w:id="25" w:name="_GoBack"/>
+      <w:bookmarkEnd w:id="25"/>
       <w:r>
         <w:rPr>
           <w:rFonts w:ascii="Consolas" w:hAnsi="Consolas" w:cs="Consolas"/>
@@ -47156,7 +46952,7 @@
 </file>
 
 <file path=customXml/itemProps1.xml><?xml version="1.0" encoding="utf-8"?>
-<ds:datastoreItem xmlns:ds="http://schemas.openxmlformats.org/officeDocument/2006/customXml" ds:itemID="{0077CA1D-CD2C-4B78-B6E8-8FEE3881D3E8}">
+<ds:datastoreItem xmlns:ds="http://schemas.openxmlformats.org/officeDocument/2006/customXml" ds:itemID="{2A69BEF5-20B3-4AAE-9B34-41C4686AE12B}">
   <ds:schemaRefs>
     <ds:schemaRef ds:uri="http://schemas.openxmlformats.org/officeDocument/2006/bibliography"/>
   </ds:schemaRefs>

</xml_diff>

<commit_message>
tutorial updated with paragraphs instead of ReportTitle
</commit_message>
<xml_diff>
--- a/doc/ReportEngineTutorial.docx
+++ b/doc/ReportEngineTutorial.docx
@@ -35,7 +35,7 @@
       </w:r>
       <w:fldSimple w:instr=" DOCPROPERTY  reportengine_version  \* MERGEFORMAT ">
         <w:r>
-          <w:t>0.13.2</w:t>
+          <w:t>0.14.0</w:t>
         </w:r>
       </w:fldSimple>
     </w:p>
@@ -3170,7 +3170,7 @@
             <w:sz w:val="20"/>
             <w:szCs w:val="20"/>
           </w:rPr>
-          <w:t>0.13.2</w:t>
+          <w:t>0.14.0</w:t>
         </w:r>
       </w:fldSimple>
       <w:r>
@@ -3306,7 +3306,7 @@
             <w:noProof/>
             <w:sz w:val="20"/>
           </w:rPr>
-          <w:t>0.13.2</w:t>
+          <w:t>0.14.0</w:t>
         </w:r>
       </w:fldSimple>
       <w:r>
@@ -3382,7 +3382,7 @@
             <w:noProof/>
             <w:sz w:val="20"/>
           </w:rPr>
-          <w:t>0.13.2</w:t>
+          <w:t>0.14.0</w:t>
         </w:r>
       </w:fldSimple>
       <w:r>
@@ -3432,7 +3432,7 @@
           <w:rPr>
             <w:noProof/>
           </w:rPr>
-          <w:t>0.13.2</w:t>
+          <w:t>0.14.0</w:t>
         </w:r>
       </w:fldSimple>
       <w:r>
@@ -3480,7 +3480,7 @@
           <w:rPr>
             <w:noProof/>
           </w:rPr>
-          <w:t>0.13.2</w:t>
+          <w:t>0.14.0</w:t>
         </w:r>
       </w:fldSimple>
       <w:r>
@@ -6274,7 +6274,17 @@
           <w:sz w:val="20"/>
           <w:szCs w:val="20"/>
         </w:rPr>
-        <w:t xml:space="preserve">ReportTitle title = </w:t>
+        <w:t>Paragraph</w:t>
+      </w:r>
+      <w:r>
+        <w:rPr>
+          <w:rFonts w:ascii="Consolas" w:hAnsi="Consolas" w:cs="Consolas"/>
+          <w:noProof/>
+          <w:color w:val="000000"/>
+          <w:sz w:val="20"/>
+          <w:szCs w:val="20"/>
+        </w:rPr>
+        <w:t xml:space="preserve"> title = </w:t>
       </w:r>
       <w:r>
         <w:rPr>
@@ -6296,7 +6306,27 @@
           <w:sz w:val="20"/>
           <w:szCs w:val="20"/>
         </w:rPr>
-        <w:t xml:space="preserve"> ReportTitle(</w:t>
+        <w:t xml:space="preserve"> </w:t>
+      </w:r>
+      <w:r>
+        <w:rPr>
+          <w:rFonts w:ascii="Consolas" w:hAnsi="Consolas" w:cs="Consolas"/>
+          <w:noProof/>
+          <w:color w:val="000000"/>
+          <w:sz w:val="20"/>
+          <w:szCs w:val="20"/>
+        </w:rPr>
+        <w:t>Paragraph</w:t>
+      </w:r>
+      <w:r>
+        <w:rPr>
+          <w:rFonts w:ascii="Consolas" w:hAnsi="Consolas" w:cs="Consolas"/>
+          <w:noProof/>
+          <w:color w:val="000000"/>
+          <w:sz w:val="20"/>
+          <w:szCs w:val="20"/>
+        </w:rPr>
+        <w:t>(</w:t>
       </w:r>
       <w:r>
         <w:rPr>
@@ -6818,41 +6848,71 @@
       <w:pPr>
         <w:pStyle w:val="Heading1"/>
       </w:pPr>
-      <w:bookmarkStart w:id="15" w:name="_Toc440115908"/>
       <w:r>
         <w:lastRenderedPageBreak/>
-        <w:t>Report Title</w:t>
-      </w:r>
-      <w:bookmarkEnd w:id="15"/>
-    </w:p>
-    <w:p>
-      <w:r>
-        <w:t xml:space="preserve">This is a simple string that will be displayed centered at the beginning of the report.  As you probably guessed, the input for this report component is a String </w:t>
-      </w:r>
-      <w:r>
-        <w:t xml:space="preserve">and this is the only configuration needed by this component: </w:t>
+        <w:t>Paragraph</w:t>
+      </w:r>
+    </w:p>
+    <w:p>
+      <w:r>
+        <w:t xml:space="preserve">This is a simple string that will be displayed </w:t>
+      </w:r>
+      <w:r>
+        <w:t>using your specified text alignment</w:t>
+      </w:r>
+      <w:r>
+        <w:t xml:space="preserve">.  As you probably guessed, the input for this component is a String </w:t>
+      </w:r>
+      <w:r>
+        <w:t>and</w:t>
+      </w:r>
+      <w:r>
+        <w:t>/or a horizontal alignment</w:t>
+      </w:r>
+      <w:r>
+        <w:t xml:space="preserve">: </w:t>
       </w:r>
     </w:p>
     <w:p>
       <w:pPr>
         <w:shd w:val="clear" w:color="auto" w:fill="9BBB59" w:themeFill="accent3"/>
         <w:rPr>
-          <w:rFonts w:ascii="Consolas" w:hAnsi="Consolas" w:cs="Consolas"/>
-          <w:noProof/>
-          <w:color w:val="000000"/>
-          <w:sz w:val="20"/>
-          <w:szCs w:val="20"/>
-        </w:rPr>
-      </w:pPr>
-      <w:r>
-        <w:rPr>
           <w:rFonts w:ascii="Courier New" w:hAnsi="Courier New" w:cs="Courier New"/>
           <w:noProof/>
           <w:color w:val="000000"/>
           <w:sz w:val="20"/>
           <w:szCs w:val="20"/>
         </w:rPr>
-        <w:t>ReportTitle title</w:t>
+      </w:pPr>
+      <w:r>
+        <w:rPr>
+          <w:rFonts w:ascii="Courier New" w:hAnsi="Courier New" w:cs="Courier New"/>
+          <w:noProof/>
+          <w:color w:val="000000"/>
+          <w:sz w:val="20"/>
+          <w:szCs w:val="20"/>
+        </w:rPr>
+        <w:t>Paragraph</w:t>
+      </w:r>
+      <w:r>
+        <w:rPr>
+          <w:rFonts w:ascii="Courier New" w:hAnsi="Courier New" w:cs="Courier New"/>
+          <w:noProof/>
+          <w:color w:val="000000"/>
+          <w:sz w:val="20"/>
+          <w:szCs w:val="20"/>
+        </w:rPr>
+        <w:t xml:space="preserve"> </w:t>
+      </w:r>
+      <w:r>
+        <w:rPr>
+          <w:rFonts w:ascii="Courier New" w:hAnsi="Courier New" w:cs="Courier New"/>
+          <w:noProof/>
+          <w:color w:val="000000"/>
+          <w:sz w:val="20"/>
+          <w:szCs w:val="20"/>
+        </w:rPr>
+        <w:t>infoParagraph =</w:t>
       </w:r>
       <w:r>
         <w:rPr>
@@ -6875,7 +6935,7 @@
           <w:sz w:val="20"/>
           <w:szCs w:val="20"/>
         </w:rPr>
-        <w:t>= new</w:t>
+        <w:t>new</w:t>
       </w:r>
       <w:r>
         <w:rPr>
@@ -6895,7 +6955,17 @@
           <w:sz w:val="20"/>
           <w:szCs w:val="20"/>
         </w:rPr>
-        <w:t>ReportTitle(</w:t>
+        <w:t>Paragraph</w:t>
+      </w:r>
+      <w:r>
+        <w:rPr>
+          <w:rFonts w:ascii="Courier New" w:hAnsi="Courier New" w:cs="Courier New"/>
+          <w:noProof/>
+          <w:color w:val="000000"/>
+          <w:sz w:val="20"/>
+          <w:szCs w:val="20"/>
+        </w:rPr>
+        <w:t>(</w:t>
       </w:r>
       <w:r>
         <w:rPr>
@@ -6937,6 +7007,191 @@
         </w:rPr>
         <w:t>)</w:t>
       </w:r>
+      <w:r>
+        <w:rPr>
+          <w:rFonts w:ascii="Courier New" w:hAnsi="Courier New" w:cs="Courier New"/>
+          <w:noProof/>
+          <w:color w:val="000000"/>
+          <w:sz w:val="20"/>
+          <w:szCs w:val="20"/>
+        </w:rPr>
+        <w:t xml:space="preserve">; </w:t>
+      </w:r>
+    </w:p>
+    <w:p>
+      <w:pPr>
+        <w:shd w:val="clear" w:color="auto" w:fill="9BBB59" w:themeFill="accent3"/>
+        <w:rPr>
+          <w:rFonts w:ascii="Consolas" w:hAnsi="Consolas" w:cs="Consolas"/>
+          <w:noProof/>
+          <w:color w:val="000000"/>
+          <w:sz w:val="20"/>
+          <w:szCs w:val="20"/>
+        </w:rPr>
+      </w:pPr>
+      <w:r>
+        <w:rPr>
+          <w:rFonts w:ascii="Courier New" w:hAnsi="Courier New" w:cs="Courier New"/>
+          <w:noProof/>
+          <w:color w:val="000000"/>
+          <w:sz w:val="20"/>
+          <w:szCs w:val="20"/>
+        </w:rPr>
+        <w:t xml:space="preserve">Paragraph </w:t>
+      </w:r>
+      <w:r>
+        <w:rPr>
+          <w:rFonts w:ascii="Courier New" w:hAnsi="Courier New" w:cs="Courier New"/>
+          <w:noProof/>
+          <w:color w:val="000000"/>
+          <w:sz w:val="20"/>
+          <w:szCs w:val="20"/>
+        </w:rPr>
+        <w:t>title</w:t>
+      </w:r>
+      <w:r>
+        <w:rPr>
+          <w:rFonts w:ascii="Courier New" w:hAnsi="Courier New" w:cs="Courier New"/>
+          <w:noProof/>
+          <w:color w:val="000000"/>
+          <w:sz w:val="20"/>
+          <w:szCs w:val="20"/>
+        </w:rPr>
+        <w:t xml:space="preserve"> = </w:t>
+      </w:r>
+      <w:r>
+        <w:rPr>
+          <w:rFonts w:ascii="Consolas" w:hAnsi="Consolas" w:cs="Consolas"/>
+          <w:bCs/>
+          <w:noProof/>
+          <w:color w:val="7F0055"/>
+          <w:sz w:val="20"/>
+          <w:szCs w:val="20"/>
+        </w:rPr>
+        <w:t>new</w:t>
+      </w:r>
+      <w:r>
+        <w:rPr>
+          <w:rFonts w:ascii="Consolas" w:hAnsi="Consolas" w:cs="Consolas"/>
+          <w:noProof/>
+          <w:color w:val="000000"/>
+          <w:sz w:val="20"/>
+          <w:szCs w:val="20"/>
+        </w:rPr>
+        <w:t xml:space="preserve"> </w:t>
+      </w:r>
+      <w:r>
+        <w:rPr>
+          <w:rFonts w:ascii="Courier New" w:hAnsi="Courier New" w:cs="Courier New"/>
+          <w:noProof/>
+          <w:color w:val="000000"/>
+          <w:sz w:val="20"/>
+          <w:szCs w:val="20"/>
+        </w:rPr>
+        <w:t>Paragraph</w:t>
+      </w:r>
+      <w:r>
+        <w:rPr>
+          <w:rFonts w:ascii="Courier New" w:hAnsi="Courier New" w:cs="Courier New"/>
+          <w:noProof/>
+          <w:color w:val="000000"/>
+          <w:sz w:val="20"/>
+          <w:szCs w:val="20"/>
+        </w:rPr>
+        <w:t>(</w:t>
+      </w:r>
+      <w:r>
+        <w:rPr>
+          <w:rFonts w:ascii="Consolas" w:hAnsi="Consolas" w:cs="Consolas"/>
+          <w:noProof/>
+          <w:color w:val="2A00FF"/>
+          <w:sz w:val="20"/>
+          <w:szCs w:val="20"/>
+        </w:rPr>
+        <w:t>"</w:t>
+      </w:r>
+      <w:r>
+        <w:rPr>
+          <w:rFonts w:ascii="Consolas" w:hAnsi="Consolas" w:cs="Consolas"/>
+          <w:noProof/>
+          <w:color w:val="2A00FF"/>
+          <w:sz w:val="20"/>
+          <w:szCs w:val="20"/>
+        </w:rPr>
+        <w:t>This is my report</w:t>
+      </w:r>
+      <w:r>
+        <w:rPr>
+          <w:rFonts w:ascii="Consolas" w:hAnsi="Consolas" w:cs="Consolas"/>
+          <w:noProof/>
+          <w:color w:val="2A00FF"/>
+          <w:sz w:val="20"/>
+          <w:szCs w:val="20"/>
+        </w:rPr>
+        <w:t>"</w:t>
+      </w:r>
+      <w:r>
+        <w:rPr>
+          <w:rFonts w:ascii="Consolas" w:hAnsi="Consolas" w:cs="Consolas"/>
+          <w:noProof/>
+          <w:color w:val="2A00FF"/>
+          <w:sz w:val="20"/>
+          <w:szCs w:val="20"/>
+        </w:rPr>
+        <w:t xml:space="preserve">, </w:t>
+      </w:r>
+      <w:r>
+        <w:rPr>
+          <w:rFonts w:ascii="Courier New" w:hAnsi="Courier New" w:cs="Courier New"/>
+          <w:noProof/>
+          <w:color w:val="000000"/>
+          <w:sz w:val="20"/>
+          <w:szCs w:val="20"/>
+        </w:rPr>
+        <w:t>Horiz</w:t>
+      </w:r>
+      <w:r>
+        <w:rPr>
+          <w:rFonts w:ascii="Courier New" w:hAnsi="Courier New" w:cs="Courier New"/>
+          <w:noProof/>
+          <w:color w:val="000000"/>
+          <w:sz w:val="20"/>
+          <w:szCs w:val="20"/>
+        </w:rPr>
+        <w:t>Align.</w:t>
+      </w:r>
+      <w:r>
+        <w:rPr>
+          <w:rFonts w:ascii="Courier New" w:hAnsi="Courier New" w:cs="Courier New"/>
+          <w:i/>
+          <w:iCs/>
+          <w:noProof/>
+          <w:color w:val="0000C0"/>
+          <w:sz w:val="20"/>
+          <w:szCs w:val="20"/>
+        </w:rPr>
+        <w:t>CENTER</w:t>
+      </w:r>
+      <w:r>
+        <w:rPr>
+          <w:rFonts w:ascii="Courier New" w:hAnsi="Courier New" w:cs="Courier New"/>
+          <w:noProof/>
+          <w:color w:val="000000"/>
+          <w:sz w:val="20"/>
+          <w:szCs w:val="20"/>
+        </w:rPr>
+        <w:t>)</w:t>
+      </w:r>
+      <w:r>
+        <w:rPr>
+          <w:rFonts w:ascii="Courier New" w:hAnsi="Courier New" w:cs="Courier New"/>
+          <w:noProof/>
+          <w:color w:val="000000"/>
+          <w:sz w:val="20"/>
+          <w:szCs w:val="20"/>
+        </w:rPr>
+        <w:t>;</w:t>
+      </w:r>
     </w:p>
     <w:p>
       <w:r>
@@ -6948,6 +7203,8 @@
       <w:r>
         <w:t xml:space="preserve"> titles as you like in a report.</w:t>
       </w:r>
+      <w:bookmarkStart w:id="15" w:name="_GoBack"/>
+      <w:bookmarkEnd w:id="15"/>
     </w:p>
     <w:p>
       <w:r>
@@ -7204,7 +7461,27 @@
           <w:sz w:val="20"/>
           <w:szCs w:val="20"/>
         </w:rPr>
-        <w:t xml:space="preserve"> net.sf.reportengine.components.ReportTitle;</w:t>
+        <w:t xml:space="preserve"> net.sf.reportengine.components.</w:t>
+      </w:r>
+      <w:r>
+        <w:rPr>
+          <w:rFonts w:ascii="Consolas" w:hAnsi="Consolas" w:cs="Consolas"/>
+          <w:noProof/>
+          <w:color w:val="000000"/>
+          <w:sz w:val="20"/>
+          <w:szCs w:val="20"/>
+        </w:rPr>
+        <w:t>Paragraph</w:t>
+      </w:r>
+      <w:r>
+        <w:rPr>
+          <w:rFonts w:ascii="Consolas" w:hAnsi="Consolas" w:cs="Consolas"/>
+          <w:noProof/>
+          <w:color w:val="000000"/>
+          <w:sz w:val="20"/>
+          <w:szCs w:val="20"/>
+        </w:rPr>
+        <w:t>;</w:t>
       </w:r>
     </w:p>
     <w:p>
@@ -7638,7 +7915,17 @@
           <w:sz w:val="20"/>
           <w:szCs w:val="20"/>
         </w:rPr>
-        <w:t xml:space="preserve">ReportTitle title = </w:t>
+        <w:t>Paragraph</w:t>
+      </w:r>
+      <w:r>
+        <w:rPr>
+          <w:rFonts w:ascii="Consolas" w:hAnsi="Consolas" w:cs="Consolas"/>
+          <w:noProof/>
+          <w:color w:val="000000"/>
+          <w:sz w:val="20"/>
+          <w:szCs w:val="20"/>
+        </w:rPr>
+        <w:t xml:space="preserve"> title = </w:t>
       </w:r>
       <w:r>
         <w:rPr>
@@ -7660,7 +7947,27 @@
           <w:sz w:val="20"/>
           <w:szCs w:val="20"/>
         </w:rPr>
-        <w:t xml:space="preserve"> ReportTitle(</w:t>
+        <w:t xml:space="preserve"> </w:t>
+      </w:r>
+      <w:r>
+        <w:rPr>
+          <w:rFonts w:ascii="Consolas" w:hAnsi="Consolas" w:cs="Consolas"/>
+          <w:noProof/>
+          <w:color w:val="000000"/>
+          <w:sz w:val="20"/>
+          <w:szCs w:val="20"/>
+        </w:rPr>
+        <w:t>Paragraph</w:t>
+      </w:r>
+      <w:r>
+        <w:rPr>
+          <w:rFonts w:ascii="Consolas" w:hAnsi="Consolas" w:cs="Consolas"/>
+          <w:noProof/>
+          <w:color w:val="000000"/>
+          <w:sz w:val="20"/>
+          <w:szCs w:val="20"/>
+        </w:rPr>
+        <w:t>(</w:t>
       </w:r>
       <w:r>
         <w:rPr>
@@ -7671,6 +7978,40 @@
           <w:szCs w:val="20"/>
         </w:rPr>
         <w:t>"Hello World report"</w:t>
+      </w:r>
+      <w:r>
+        <w:rPr>
+          <w:rFonts w:ascii="Consolas" w:hAnsi="Consolas" w:cs="Consolas"/>
+          <w:noProof/>
+          <w:color w:val="2A00FF"/>
+          <w:sz w:val="20"/>
+          <w:szCs w:val="20"/>
+        </w:rPr>
+        <w:t xml:space="preserve">, </w:t>
+      </w:r>
+      <w:r>
+        <w:rPr>
+          <w:rFonts w:ascii="Consolas" w:hAnsi="Consolas" w:cs="Consolas"/>
+          <w:noProof/>
+          <w:color w:val="000000"/>
+          <w:sz w:val="20"/>
+          <w:szCs w:val="20"/>
+        </w:rPr>
+        <w:t>HorizAlign.</w:t>
+      </w:r>
+      <w:r>
+        <w:rPr>
+          <w:rFonts w:ascii="Consolas" w:hAnsi="Consolas" w:cs="Consolas"/>
+          <w:b/>
+          <w:bCs/>
+          <w:i/>
+          <w:iCs/>
+          <w:noProof/>
+          <w:color w:val="0000C0"/>
+          <w:sz w:val="20"/>
+          <w:szCs w:val="20"/>
+        </w:rPr>
+        <w:t>CENTER</w:t>
       </w:r>
       <w:r>
         <w:rPr>
@@ -8272,6 +8613,7 @@
                 <w:sz w:val="24"/>
                 <w:szCs w:val="24"/>
               </w:rPr>
+              <w:lastRenderedPageBreak/>
               <w:t>Header 1</w:t>
             </w:r>
           </w:p>
@@ -8364,7 +8706,6 @@
                 <w:sz w:val="24"/>
                 <w:szCs w:val="24"/>
               </w:rPr>
-              <w:lastRenderedPageBreak/>
               <w:t>data 11</w:t>
             </w:r>
           </w:p>
@@ -11717,7 +12058,17 @@
           <w:sz w:val="20"/>
           <w:szCs w:val="20"/>
         </w:rPr>
-        <w:t>orizAlign(HorizontalAlign.</w:t>
+        <w:t>orizAlign(Horiz</w:t>
+      </w:r>
+      <w:r>
+        <w:rPr>
+          <w:rFonts w:ascii="Courier New" w:hAnsi="Courier New" w:cs="Courier New"/>
+          <w:noProof/>
+          <w:color w:val="000000"/>
+          <w:sz w:val="20"/>
+          <w:szCs w:val="20"/>
+        </w:rPr>
+        <w:t>Align.</w:t>
       </w:r>
       <w:r>
         <w:rPr>
@@ -12540,7 +12891,27 @@
           <w:sz w:val="20"/>
           <w:szCs w:val="20"/>
         </w:rPr>
-        <w:t xml:space="preserve"> net.sf.reportengine.components.ReportTitle;</w:t>
+        <w:t xml:space="preserve"> net.sf.reportengine.components.</w:t>
+      </w:r>
+      <w:r>
+        <w:rPr>
+          <w:rFonts w:ascii="Consolas" w:hAnsi="Consolas" w:cs="Consolas"/>
+          <w:noProof/>
+          <w:color w:val="000000"/>
+          <w:sz w:val="20"/>
+          <w:szCs w:val="20"/>
+        </w:rPr>
+        <w:t>Paragraph</w:t>
+      </w:r>
+      <w:r>
+        <w:rPr>
+          <w:rFonts w:ascii="Consolas" w:hAnsi="Consolas" w:cs="Consolas"/>
+          <w:noProof/>
+          <w:color w:val="000000"/>
+          <w:sz w:val="20"/>
+          <w:szCs w:val="20"/>
+        </w:rPr>
+        <w:t>;</w:t>
       </w:r>
     </w:p>
     <w:p>
@@ -14076,7 +14447,17 @@
           <w:sz w:val="20"/>
           <w:szCs w:val="20"/>
         </w:rPr>
-        <w:t xml:space="preserve"> ReportTitle(</w:t>
+        <w:t xml:space="preserve"> Paragraph</w:t>
+      </w:r>
+      <w:r>
+        <w:rPr>
+          <w:rFonts w:ascii="Consolas" w:hAnsi="Consolas" w:cs="Consolas"/>
+          <w:noProof/>
+          <w:color w:val="000000"/>
+          <w:sz w:val="20"/>
+          <w:szCs w:val="20"/>
+        </w:rPr>
+        <w:t>(</w:t>
       </w:r>
       <w:r>
         <w:rPr>
@@ -14087,6 +14468,40 @@
           <w:szCs w:val="20"/>
         </w:rPr>
         <w:t>"My first report"</w:t>
+      </w:r>
+      <w:r>
+        <w:rPr>
+          <w:rFonts w:ascii="Consolas" w:hAnsi="Consolas" w:cs="Consolas"/>
+          <w:noProof/>
+          <w:color w:val="2A00FF"/>
+          <w:sz w:val="20"/>
+          <w:szCs w:val="20"/>
+        </w:rPr>
+        <w:t xml:space="preserve">, </w:t>
+      </w:r>
+      <w:r>
+        <w:rPr>
+          <w:rFonts w:ascii="Consolas" w:hAnsi="Consolas" w:cs="Consolas"/>
+          <w:noProof/>
+          <w:color w:val="000000"/>
+          <w:sz w:val="20"/>
+          <w:szCs w:val="20"/>
+        </w:rPr>
+        <w:t>HorizAlign.</w:t>
+      </w:r>
+      <w:r>
+        <w:rPr>
+          <w:rFonts w:ascii="Consolas" w:hAnsi="Consolas" w:cs="Consolas"/>
+          <w:b/>
+          <w:bCs/>
+          <w:i/>
+          <w:iCs/>
+          <w:noProof/>
+          <w:color w:val="0000C0"/>
+          <w:sz w:val="20"/>
+          <w:szCs w:val="20"/>
+        </w:rPr>
+        <w:t>CENTER</w:t>
       </w:r>
       <w:r>
         <w:rPr>
@@ -15399,7 +15814,27 @@
           <w:sz w:val="20"/>
           <w:szCs w:val="20"/>
         </w:rPr>
-        <w:t xml:space="preserve"> net.sf.reportengine.components.ReportTitle;</w:t>
+        <w:t xml:space="preserve"> net.sf.reportengine.components.</w:t>
+      </w:r>
+      <w:r>
+        <w:rPr>
+          <w:rFonts w:ascii="Consolas" w:hAnsi="Consolas" w:cs="Consolas"/>
+          <w:noProof/>
+          <w:color w:val="000000"/>
+          <w:sz w:val="20"/>
+          <w:szCs w:val="20"/>
+        </w:rPr>
+        <w:t>Paragraph</w:t>
+      </w:r>
+      <w:r>
+        <w:rPr>
+          <w:rFonts w:ascii="Consolas" w:hAnsi="Consolas" w:cs="Consolas"/>
+          <w:noProof/>
+          <w:color w:val="000000"/>
+          <w:sz w:val="20"/>
+          <w:szCs w:val="20"/>
+        </w:rPr>
+        <w:t>;</w:t>
       </w:r>
     </w:p>
     <w:p>
@@ -16710,8 +17145,6 @@
           <w:szCs w:val="20"/>
         </w:rPr>
       </w:pPr>
-      <w:bookmarkStart w:id="25" w:name="_GoBack"/>
-      <w:bookmarkEnd w:id="25"/>
       <w:r>
         <w:rPr>
           <w:rFonts w:ascii="Consolas" w:hAnsi="Consolas" w:cs="Consolas"/>
@@ -17117,7 +17550,27 @@
           <w:sz w:val="20"/>
           <w:szCs w:val="20"/>
         </w:rPr>
-        <w:t xml:space="preserve"> ReportTitle(</w:t>
+        <w:t xml:space="preserve"> </w:t>
+      </w:r>
+      <w:r>
+        <w:rPr>
+          <w:rFonts w:ascii="Consolas" w:hAnsi="Consolas" w:cs="Consolas"/>
+          <w:noProof/>
+          <w:color w:val="000000"/>
+          <w:sz w:val="20"/>
+          <w:szCs w:val="20"/>
+        </w:rPr>
+        <w:t>Paragraph</w:t>
+      </w:r>
+      <w:r>
+        <w:rPr>
+          <w:rFonts w:ascii="Consolas" w:hAnsi="Consolas" w:cs="Consolas"/>
+          <w:noProof/>
+          <w:color w:val="000000"/>
+          <w:sz w:val="20"/>
+          <w:szCs w:val="20"/>
+        </w:rPr>
+        <w:t>(</w:t>
       </w:r>
       <w:r>
         <w:rPr>
@@ -17127,7 +17580,61 @@
           <w:sz w:val="20"/>
           <w:szCs w:val="20"/>
         </w:rPr>
-        <w:t>"Report with columns aligned programmatically"</w:t>
+        <w:t xml:space="preserve">"Report with </w:t>
+      </w:r>
+      <w:r>
+        <w:rPr>
+          <w:rFonts w:ascii="Consolas" w:hAnsi="Consolas" w:cs="Consolas"/>
+          <w:noProof/>
+          <w:color w:val="2A00FF"/>
+          <w:sz w:val="20"/>
+          <w:szCs w:val="20"/>
+        </w:rPr>
+        <w:t>columns aligned</w:t>
+      </w:r>
+      <w:r>
+        <w:rPr>
+          <w:rFonts w:ascii="Consolas" w:hAnsi="Consolas" w:cs="Consolas"/>
+          <w:noProof/>
+          <w:color w:val="2A00FF"/>
+          <w:sz w:val="20"/>
+          <w:szCs w:val="20"/>
+        </w:rPr>
+        <w:t>"</w:t>
+      </w:r>
+      <w:r>
+        <w:rPr>
+          <w:rFonts w:ascii="Consolas" w:hAnsi="Consolas" w:cs="Consolas"/>
+          <w:noProof/>
+          <w:color w:val="2A00FF"/>
+          <w:sz w:val="20"/>
+          <w:szCs w:val="20"/>
+        </w:rPr>
+        <w:t xml:space="preserve">, </w:t>
+      </w:r>
+      <w:r>
+        <w:rPr>
+          <w:rFonts w:ascii="Consolas" w:hAnsi="Consolas" w:cs="Consolas"/>
+          <w:noProof/>
+          <w:color w:val="000000"/>
+          <w:sz w:val="20"/>
+          <w:szCs w:val="20"/>
+        </w:rPr>
+        <w:t>HorizAlign.</w:t>
+      </w:r>
+      <w:r>
+        <w:rPr>
+          <w:rFonts w:ascii="Consolas" w:hAnsi="Consolas" w:cs="Consolas"/>
+          <w:b/>
+          <w:bCs/>
+          <w:i/>
+          <w:iCs/>
+          <w:noProof/>
+          <w:color w:val="0000C0"/>
+          <w:sz w:val="20"/>
+          <w:szCs w:val="20"/>
+        </w:rPr>
+        <w:t>CENTER</w:t>
       </w:r>
       <w:r>
         <w:rPr>
@@ -17285,11 +17792,11 @@
       <w:pPr>
         <w:pStyle w:val="Heading3"/>
       </w:pPr>
-      <w:bookmarkStart w:id="26" w:name="_Toc440115917"/>
+      <w:bookmarkStart w:id="25" w:name="_Toc440115917"/>
       <w:r>
         <w:t>Sorting your column data</w:t>
       </w:r>
-      <w:bookmarkEnd w:id="26"/>
+      <w:bookmarkEnd w:id="25"/>
     </w:p>
     <w:p>
       <w:r>
@@ -17523,7 +18030,7 @@
       <w:pPr>
         <w:pStyle w:val="Heading3"/>
       </w:pPr>
-      <w:bookmarkStart w:id="27" w:name="_Toc440115918"/>
+      <w:bookmarkStart w:id="26" w:name="_Toc440115918"/>
       <w:r>
         <w:t xml:space="preserve">Programmatically </w:t>
       </w:r>
@@ -17536,7 +18043,7 @@
       <w:r>
         <w:t>data</w:t>
       </w:r>
-      <w:bookmarkEnd w:id="27"/>
+      <w:bookmarkEnd w:id="26"/>
     </w:p>
     <w:p>
       <w:r>
@@ -18306,7 +18813,17 @@
           <w:sz w:val="20"/>
           <w:szCs w:val="20"/>
         </w:rPr>
-        <w:t>orizAlign(HorizontalAlign.</w:t>
+        <w:t>orizAlign(Horiz</w:t>
+      </w:r>
+      <w:r>
+        <w:rPr>
+          <w:rFonts w:ascii="Courier New" w:hAnsi="Courier New" w:cs="Courier New"/>
+          <w:noProof/>
+          <w:color w:val="000000"/>
+          <w:sz w:val="20"/>
+          <w:szCs w:val="20"/>
+        </w:rPr>
+        <w:t>Align.</w:t>
       </w:r>
       <w:r>
         <w:rPr>
@@ -19984,7 +20501,27 @@
           <w:sz w:val="20"/>
           <w:szCs w:val="20"/>
         </w:rPr>
-        <w:t xml:space="preserve"> net.sf.reportengine.components.ReportTitle;</w:t>
+        <w:t xml:space="preserve"> net.sf.reportengine.components.</w:t>
+      </w:r>
+      <w:r>
+        <w:rPr>
+          <w:rFonts w:ascii="Consolas" w:hAnsi="Consolas" w:cs="Consolas"/>
+          <w:noProof/>
+          <w:color w:val="000000"/>
+          <w:sz w:val="20"/>
+          <w:szCs w:val="20"/>
+        </w:rPr>
+        <w:t>Paragraph</w:t>
+      </w:r>
+      <w:r>
+        <w:rPr>
+          <w:rFonts w:ascii="Consolas" w:hAnsi="Consolas" w:cs="Consolas"/>
+          <w:noProof/>
+          <w:color w:val="000000"/>
+          <w:sz w:val="20"/>
+          <w:szCs w:val="20"/>
+        </w:rPr>
+        <w:t>;</w:t>
       </w:r>
     </w:p>
     <w:p>
@@ -21430,7 +21967,27 @@
           <w:sz w:val="20"/>
           <w:szCs w:val="20"/>
         </w:rPr>
-        <w:t xml:space="preserve"> ReportTitle(</w:t>
+        <w:t xml:space="preserve"> </w:t>
+      </w:r>
+      <w:r>
+        <w:rPr>
+          <w:rFonts w:ascii="Consolas" w:hAnsi="Consolas" w:cs="Consolas"/>
+          <w:noProof/>
+          <w:color w:val="000000"/>
+          <w:sz w:val="20"/>
+          <w:szCs w:val="20"/>
+        </w:rPr>
+        <w:t>Paragraph</w:t>
+      </w:r>
+      <w:r>
+        <w:rPr>
+          <w:rFonts w:ascii="Consolas" w:hAnsi="Consolas" w:cs="Consolas"/>
+          <w:noProof/>
+          <w:color w:val="000000"/>
+          <w:sz w:val="20"/>
+          <w:szCs w:val="20"/>
+        </w:rPr>
+        <w:t>(</w:t>
       </w:r>
       <w:r>
         <w:rPr>
@@ -21441,6 +21998,40 @@
           <w:szCs w:val="20"/>
         </w:rPr>
         <w:t>"Monthly Expenses"</w:t>
+      </w:r>
+      <w:r>
+        <w:rPr>
+          <w:rFonts w:ascii="Consolas" w:hAnsi="Consolas" w:cs="Consolas"/>
+          <w:noProof/>
+          <w:color w:val="2A00FF"/>
+          <w:sz w:val="20"/>
+          <w:szCs w:val="20"/>
+        </w:rPr>
+        <w:t xml:space="preserve">, </w:t>
+      </w:r>
+      <w:r>
+        <w:rPr>
+          <w:rFonts w:ascii="Consolas" w:hAnsi="Consolas" w:cs="Consolas"/>
+          <w:noProof/>
+          <w:color w:val="000000"/>
+          <w:sz w:val="20"/>
+          <w:szCs w:val="20"/>
+        </w:rPr>
+        <w:t>HorizAlign.</w:t>
+      </w:r>
+      <w:r>
+        <w:rPr>
+          <w:rFonts w:ascii="Consolas" w:hAnsi="Consolas" w:cs="Consolas"/>
+          <w:b/>
+          <w:bCs/>
+          <w:i/>
+          <w:iCs/>
+          <w:noProof/>
+          <w:color w:val="0000C0"/>
+          <w:sz w:val="20"/>
+          <w:szCs w:val="20"/>
+        </w:rPr>
+        <w:t>CENTER</w:t>
       </w:r>
       <w:r>
         <w:rPr>
@@ -23142,7 +23733,7 @@
       <w:pPr>
         <w:pStyle w:val="Heading3"/>
       </w:pPr>
-      <w:bookmarkStart w:id="28" w:name="_Toc440115919"/>
+      <w:bookmarkStart w:id="27" w:name="_Toc440115919"/>
       <w:r>
         <w:t>More on t</w:t>
       </w:r>
@@ -23152,7 +23743,7 @@
       <w:r>
         <w:t>groupings</w:t>
       </w:r>
-      <w:bookmarkEnd w:id="28"/>
+      <w:bookmarkEnd w:id="27"/>
     </w:p>
     <w:p>
       <w:r>
@@ -24863,7 +25454,27 @@
           <w:sz w:val="20"/>
           <w:szCs w:val="20"/>
         </w:rPr>
-        <w:t xml:space="preserve"> net.sf.reportengine.components.ReportTitle;</w:t>
+        <w:t xml:space="preserve"> net.sf.reportengine.components.</w:t>
+      </w:r>
+      <w:r>
+        <w:rPr>
+          <w:rFonts w:ascii="Consolas" w:hAnsi="Consolas" w:cs="Consolas"/>
+          <w:noProof/>
+          <w:color w:val="000000"/>
+          <w:sz w:val="20"/>
+          <w:szCs w:val="20"/>
+        </w:rPr>
+        <w:t>Paragraph</w:t>
+      </w:r>
+      <w:r>
+        <w:rPr>
+          <w:rFonts w:ascii="Consolas" w:hAnsi="Consolas" w:cs="Consolas"/>
+          <w:noProof/>
+          <w:color w:val="000000"/>
+          <w:sz w:val="20"/>
+          <w:szCs w:val="20"/>
+        </w:rPr>
+        <w:t>;</w:t>
       </w:r>
     </w:p>
     <w:p>
@@ -27409,7 +28020,27 @@
           <w:sz w:val="20"/>
           <w:szCs w:val="20"/>
         </w:rPr>
-        <w:t xml:space="preserve"> ReportTitle(</w:t>
+        <w:t xml:space="preserve"> </w:t>
+      </w:r>
+      <w:r>
+        <w:rPr>
+          <w:rFonts w:ascii="Consolas" w:hAnsi="Consolas" w:cs="Consolas"/>
+          <w:noProof/>
+          <w:color w:val="000000"/>
+          <w:sz w:val="20"/>
+          <w:szCs w:val="20"/>
+        </w:rPr>
+        <w:t>Paragraph</w:t>
+      </w:r>
+      <w:r>
+        <w:rPr>
+          <w:rFonts w:ascii="Consolas" w:hAnsi="Consolas" w:cs="Consolas"/>
+          <w:noProof/>
+          <w:color w:val="000000"/>
+          <w:sz w:val="20"/>
+          <w:szCs w:val="20"/>
+        </w:rPr>
+        <w:t>(</w:t>
       </w:r>
       <w:r>
         <w:rPr>
@@ -27420,6 +28051,40 @@
           <w:szCs w:val="20"/>
         </w:rPr>
         <w:t>"Yearly expenses report"</w:t>
+      </w:r>
+      <w:r>
+        <w:rPr>
+          <w:rFonts w:ascii="Consolas" w:hAnsi="Consolas" w:cs="Consolas"/>
+          <w:noProof/>
+          <w:color w:val="2A00FF"/>
+          <w:sz w:val="20"/>
+          <w:szCs w:val="20"/>
+        </w:rPr>
+        <w:t xml:space="preserve">, </w:t>
+      </w:r>
+      <w:r>
+        <w:rPr>
+          <w:rFonts w:ascii="Consolas" w:hAnsi="Consolas" w:cs="Consolas"/>
+          <w:noProof/>
+          <w:color w:val="000000"/>
+          <w:sz w:val="20"/>
+          <w:szCs w:val="20"/>
+        </w:rPr>
+        <w:t>HorizAlign.</w:t>
+      </w:r>
+      <w:r>
+        <w:rPr>
+          <w:rFonts w:ascii="Consolas" w:hAnsi="Consolas" w:cs="Consolas"/>
+          <w:b/>
+          <w:bCs/>
+          <w:i/>
+          <w:iCs/>
+          <w:noProof/>
+          <w:color w:val="0000C0"/>
+          <w:sz w:val="20"/>
+          <w:szCs w:val="20"/>
+        </w:rPr>
+        <w:t>CENTER</w:t>
       </w:r>
       <w:r>
         <w:rPr>
@@ -30313,11 +30978,11 @@
       <w:pPr>
         <w:pStyle w:val="Heading3"/>
       </w:pPr>
-      <w:bookmarkStart w:id="29" w:name="_Toc440115920"/>
+      <w:bookmarkStart w:id="28" w:name="_Toc440115920"/>
       <w:r>
         <w:t>What if my input data doesn’t have the group columns sorted</w:t>
       </w:r>
-      <w:bookmarkEnd w:id="29"/>
+      <w:bookmarkEnd w:id="28"/>
     </w:p>
     <w:p>
       <w:pPr>
@@ -30679,7 +31344,27 @@
           <w:sz w:val="20"/>
           <w:szCs w:val="20"/>
         </w:rPr>
-        <w:t xml:space="preserve"> net.sf.reportengine.components.ReportTitle;</w:t>
+        <w:t xml:space="preserve"> net.sf.reportengine.components.</w:t>
+      </w:r>
+      <w:r>
+        <w:rPr>
+          <w:rFonts w:ascii="Consolas" w:hAnsi="Consolas" w:cs="Consolas"/>
+          <w:noProof/>
+          <w:color w:val="000000"/>
+          <w:sz w:val="20"/>
+          <w:szCs w:val="20"/>
+        </w:rPr>
+        <w:t>Paragraph</w:t>
+      </w:r>
+      <w:r>
+        <w:rPr>
+          <w:rFonts w:ascii="Consolas" w:hAnsi="Consolas" w:cs="Consolas"/>
+          <w:noProof/>
+          <w:color w:val="000000"/>
+          <w:sz w:val="20"/>
+          <w:szCs w:val="20"/>
+        </w:rPr>
+        <w:t>;</w:t>
       </w:r>
     </w:p>
     <w:p>
@@ -32867,7 +33552,27 @@
           <w:sz w:val="20"/>
           <w:szCs w:val="20"/>
         </w:rPr>
-        <w:t xml:space="preserve"> ReportTitle(</w:t>
+        <w:t xml:space="preserve"> </w:t>
+      </w:r>
+      <w:r>
+        <w:rPr>
+          <w:rFonts w:ascii="Consolas" w:hAnsi="Consolas" w:cs="Consolas"/>
+          <w:noProof/>
+          <w:color w:val="000000"/>
+          <w:sz w:val="20"/>
+          <w:szCs w:val="20"/>
+        </w:rPr>
+        <w:t>Paragraph</w:t>
+      </w:r>
+      <w:r>
+        <w:rPr>
+          <w:rFonts w:ascii="Consolas" w:hAnsi="Consolas" w:cs="Consolas"/>
+          <w:noProof/>
+          <w:color w:val="000000"/>
+          <w:sz w:val="20"/>
+          <w:szCs w:val="20"/>
+        </w:rPr>
+        <w:t>(</w:t>
       </w:r>
       <w:r>
         <w:rPr>
@@ -32878,6 +33583,40 @@
           <w:szCs w:val="20"/>
         </w:rPr>
         <w:t>"Monthly Expenses"</w:t>
+      </w:r>
+      <w:r>
+        <w:rPr>
+          <w:rFonts w:ascii="Consolas" w:hAnsi="Consolas" w:cs="Consolas"/>
+          <w:noProof/>
+          <w:color w:val="2A00FF"/>
+          <w:sz w:val="20"/>
+          <w:szCs w:val="20"/>
+        </w:rPr>
+        <w:t xml:space="preserve">, </w:t>
+      </w:r>
+      <w:r>
+        <w:rPr>
+          <w:rFonts w:ascii="Consolas" w:hAnsi="Consolas" w:cs="Consolas"/>
+          <w:noProof/>
+          <w:color w:val="000000"/>
+          <w:sz w:val="20"/>
+          <w:szCs w:val="20"/>
+        </w:rPr>
+        <w:t>HorizAlign.</w:t>
+      </w:r>
+      <w:r>
+        <w:rPr>
+          <w:rFonts w:ascii="Consolas" w:hAnsi="Consolas" w:cs="Consolas"/>
+          <w:b/>
+          <w:bCs/>
+          <w:i/>
+          <w:iCs/>
+          <w:noProof/>
+          <w:color w:val="0000C0"/>
+          <w:sz w:val="20"/>
+          <w:szCs w:val="20"/>
+        </w:rPr>
+        <w:t>CENTER</w:t>
       </w:r>
       <w:r>
         <w:rPr>
@@ -33045,7 +33784,7 @@
       <w:pPr>
         <w:pStyle w:val="Heading1"/>
       </w:pPr>
-      <w:bookmarkStart w:id="30" w:name="_Toc440115921"/>
+      <w:bookmarkStart w:id="29" w:name="_Toc440115921"/>
       <w:r>
         <w:lastRenderedPageBreak/>
         <w:t xml:space="preserve">Pivot </w:t>
@@ -33053,20 +33792,20 @@
       <w:r>
         <w:t>(or Crosstab) tables</w:t>
       </w:r>
+      <w:bookmarkEnd w:id="29"/>
+    </w:p>
+    <w:p>
+      <w:pPr>
+        <w:pStyle w:val="Heading2"/>
+      </w:pPr>
+      <w:bookmarkStart w:id="30" w:name="_Toc440115922"/>
+      <w:r>
+        <w:t xml:space="preserve">What is </w:t>
+      </w:r>
+      <w:r>
+        <w:t>a pivot table?</w:t>
+      </w:r>
       <w:bookmarkEnd w:id="30"/>
-    </w:p>
-    <w:p>
-      <w:pPr>
-        <w:pStyle w:val="Heading2"/>
-      </w:pPr>
-      <w:bookmarkStart w:id="31" w:name="_Toc440115922"/>
-      <w:r>
-        <w:t xml:space="preserve">What is </w:t>
-      </w:r>
-      <w:r>
-        <w:t>a pivot table?</w:t>
-      </w:r>
-      <w:bookmarkEnd w:id="31"/>
       <w:r>
         <w:t xml:space="preserve"> </w:t>
       </w:r>
@@ -34108,11 +34847,11 @@
       <w:pPr>
         <w:pStyle w:val="Heading2"/>
       </w:pPr>
-      <w:bookmarkStart w:id="32" w:name="_Toc440115923"/>
+      <w:bookmarkStart w:id="31" w:name="_Toc440115923"/>
       <w:r>
         <w:t>What I have to set up for a Pivot table?</w:t>
       </w:r>
-      <w:bookmarkEnd w:id="32"/>
+      <w:bookmarkEnd w:id="31"/>
     </w:p>
     <w:p>
       <w:r>
@@ -34197,7 +34936,7 @@
       <w:pPr>
         <w:pStyle w:val="Heading3"/>
       </w:pPr>
-      <w:bookmarkStart w:id="33" w:name="_Toc440115924"/>
+      <w:bookmarkStart w:id="32" w:name="_Toc440115924"/>
       <w:r>
         <w:t>The</w:t>
       </w:r>
@@ -34207,7 +34946,7 @@
       <w:r>
         <w:t xml:space="preserve"> header rows</w:t>
       </w:r>
-      <w:bookmarkEnd w:id="33"/>
+      <w:bookmarkEnd w:id="32"/>
     </w:p>
     <w:p>
       <w:r>
@@ -36276,7 +37015,7 @@
       <w:pPr>
         <w:pStyle w:val="Heading3"/>
       </w:pPr>
-      <w:bookmarkStart w:id="34" w:name="_Toc440115925"/>
+      <w:bookmarkStart w:id="33" w:name="_Toc440115925"/>
       <w:r>
         <w:t xml:space="preserve">The </w:t>
       </w:r>
@@ -36286,7 +37025,7 @@
       <w:r>
         <w:t xml:space="preserve"> data</w:t>
       </w:r>
-      <w:bookmarkEnd w:id="34"/>
+      <w:bookmarkEnd w:id="33"/>
     </w:p>
     <w:p>
       <w:r>
@@ -37474,7 +38213,7 @@
       <w:pPr>
         <w:pStyle w:val="Heading2"/>
       </w:pPr>
-      <w:bookmarkStart w:id="35" w:name="_Toc440115926"/>
+      <w:bookmarkStart w:id="34" w:name="_Toc440115926"/>
       <w:r>
         <w:t>Your first</w:t>
       </w:r>
@@ -37484,7 +38223,7 @@
       <w:r>
         <w:t xml:space="preserve"> report</w:t>
       </w:r>
-      <w:bookmarkEnd w:id="35"/>
+      <w:bookmarkEnd w:id="34"/>
     </w:p>
     <w:p>
       <w:r>
@@ -37820,7 +38559,27 @@
           <w:sz w:val="20"/>
           <w:szCs w:val="20"/>
         </w:rPr>
-        <w:t xml:space="preserve"> net.sf.reportengine.components.ReportTitle;</w:t>
+        <w:t xml:space="preserve"> net.sf.reportengine.components.</w:t>
+      </w:r>
+      <w:r>
+        <w:rPr>
+          <w:rFonts w:ascii="Consolas" w:hAnsi="Consolas" w:cs="Consolas"/>
+          <w:noProof/>
+          <w:color w:val="000000"/>
+          <w:sz w:val="20"/>
+          <w:szCs w:val="20"/>
+        </w:rPr>
+        <w:t>Paragraph</w:t>
+      </w:r>
+      <w:r>
+        <w:rPr>
+          <w:rFonts w:ascii="Consolas" w:hAnsi="Consolas" w:cs="Consolas"/>
+          <w:noProof/>
+          <w:color w:val="000000"/>
+          <w:sz w:val="20"/>
+          <w:szCs w:val="20"/>
+        </w:rPr>
+        <w:t>;</w:t>
       </w:r>
     </w:p>
     <w:p>
@@ -38987,7 +39746,7 @@
           <w:sz w:val="20"/>
           <w:szCs w:val="20"/>
         </w:rPr>
-        <w:t>ReportTitle</w:t>
+        <w:t>Paragraph</w:t>
       </w:r>
       <w:r>
         <w:rPr>
@@ -39007,7 +39766,61 @@
           <w:sz w:val="20"/>
           <w:szCs w:val="20"/>
         </w:rPr>
-        <w:t>"This is my first report with a pivot table"</w:t>
+        <w:t>"</w:t>
+      </w:r>
+      <w:r>
+        <w:rPr>
+          <w:rFonts w:ascii="Consolas" w:hAnsi="Consolas" w:cs="Consolas"/>
+          <w:noProof/>
+          <w:color w:val="2A00FF"/>
+          <w:sz w:val="20"/>
+          <w:szCs w:val="20"/>
+        </w:rPr>
+        <w:t>M</w:t>
+      </w:r>
+      <w:r>
+        <w:rPr>
+          <w:rFonts w:ascii="Consolas" w:hAnsi="Consolas" w:cs="Consolas"/>
+          <w:noProof/>
+          <w:color w:val="2A00FF"/>
+          <w:sz w:val="20"/>
+          <w:szCs w:val="20"/>
+        </w:rPr>
+        <w:t>y first report with a pivot table"</w:t>
+      </w:r>
+      <w:r>
+        <w:rPr>
+          <w:rFonts w:ascii="Consolas" w:hAnsi="Consolas" w:cs="Consolas"/>
+          <w:noProof/>
+          <w:color w:val="2A00FF"/>
+          <w:sz w:val="20"/>
+          <w:szCs w:val="20"/>
+        </w:rPr>
+        <w:t xml:space="preserve">, </w:t>
+      </w:r>
+      <w:r>
+        <w:rPr>
+          <w:rFonts w:ascii="Consolas" w:hAnsi="Consolas" w:cs="Consolas"/>
+          <w:noProof/>
+          <w:color w:val="000000"/>
+          <w:sz w:val="20"/>
+          <w:szCs w:val="20"/>
+        </w:rPr>
+        <w:t>HorizAlign.</w:t>
+      </w:r>
+      <w:r>
+        <w:rPr>
+          <w:rFonts w:ascii="Consolas" w:hAnsi="Consolas" w:cs="Consolas"/>
+          <w:b/>
+          <w:bCs/>
+          <w:i/>
+          <w:iCs/>
+          <w:noProof/>
+          <w:color w:val="0000C0"/>
+          <w:sz w:val="20"/>
+          <w:szCs w:val="20"/>
+        </w:rPr>
+        <w:t>CENTER</w:t>
       </w:r>
       <w:r>
         <w:rPr>
@@ -39174,7 +39987,7 @@
       <w:pPr>
         <w:pStyle w:val="Heading2"/>
       </w:pPr>
-      <w:bookmarkStart w:id="36" w:name="_Toc440115927"/>
+      <w:bookmarkStart w:id="35" w:name="_Toc440115927"/>
       <w:r>
         <w:t xml:space="preserve">Totals and </w:t>
       </w:r>
@@ -39184,7 +39997,7 @@
       <w:r>
         <w:t xml:space="preserve"> for pivot reports</w:t>
       </w:r>
-      <w:bookmarkEnd w:id="36"/>
+      <w:bookmarkEnd w:id="35"/>
     </w:p>
     <w:p>
       <w:r>
@@ -40542,7 +41355,27 @@
           <w:sz w:val="20"/>
           <w:szCs w:val="20"/>
         </w:rPr>
-        <w:t xml:space="preserve"> net.sf.reportengine.components.ReportTitle;</w:t>
+        <w:t xml:space="preserve"> net.sf.reportengine.components.</w:t>
+      </w:r>
+      <w:r>
+        <w:rPr>
+          <w:rFonts w:ascii="Consolas" w:hAnsi="Consolas" w:cs="Consolas"/>
+          <w:noProof/>
+          <w:color w:val="000000"/>
+          <w:sz w:val="20"/>
+          <w:szCs w:val="20"/>
+        </w:rPr>
+        <w:t>Paragraph</w:t>
+      </w:r>
+      <w:r>
+        <w:rPr>
+          <w:rFonts w:ascii="Consolas" w:hAnsi="Consolas" w:cs="Consolas"/>
+          <w:noProof/>
+          <w:color w:val="000000"/>
+          <w:sz w:val="20"/>
+          <w:szCs w:val="20"/>
+        </w:rPr>
+        <w:t>;</w:t>
       </w:r>
     </w:p>
     <w:p>
@@ -41984,7 +42817,27 @@
           <w:sz w:val="20"/>
           <w:szCs w:val="20"/>
         </w:rPr>
-        <w:t xml:space="preserve"> ReportTitle(</w:t>
+        <w:t xml:space="preserve"> </w:t>
+      </w:r>
+      <w:r>
+        <w:rPr>
+          <w:rFonts w:ascii="Consolas" w:hAnsi="Consolas" w:cs="Consolas"/>
+          <w:noProof/>
+          <w:color w:val="000000"/>
+          <w:sz w:val="20"/>
+          <w:szCs w:val="20"/>
+        </w:rPr>
+        <w:t>Paragraph</w:t>
+      </w:r>
+      <w:r>
+        <w:rPr>
+          <w:rFonts w:ascii="Consolas" w:hAnsi="Consolas" w:cs="Consolas"/>
+          <w:noProof/>
+          <w:color w:val="000000"/>
+          <w:sz w:val="20"/>
+          <w:szCs w:val="20"/>
+        </w:rPr>
+        <w:t>(</w:t>
       </w:r>
       <w:r>
         <w:rPr>
@@ -41994,7 +42847,51 @@
           <w:sz w:val="20"/>
           <w:szCs w:val="20"/>
         </w:rPr>
-        <w:t>"Yearly expenses arranged as a pivot table"</w:t>
+        <w:t xml:space="preserve">"Yearly expenses as </w:t>
+      </w:r>
+      <w:r>
+        <w:rPr>
+          <w:rFonts w:ascii="Consolas" w:hAnsi="Consolas" w:cs="Consolas"/>
+          <w:noProof/>
+          <w:color w:val="2A00FF"/>
+          <w:sz w:val="20"/>
+          <w:szCs w:val="20"/>
+        </w:rPr>
+        <w:t>pivot table"</w:t>
+      </w:r>
+      <w:r>
+        <w:rPr>
+          <w:rFonts w:ascii="Consolas" w:hAnsi="Consolas" w:cs="Consolas"/>
+          <w:noProof/>
+          <w:color w:val="2A00FF"/>
+          <w:sz w:val="20"/>
+          <w:szCs w:val="20"/>
+        </w:rPr>
+        <w:t xml:space="preserve">, </w:t>
+      </w:r>
+      <w:r>
+        <w:rPr>
+          <w:rFonts w:ascii="Consolas" w:hAnsi="Consolas" w:cs="Consolas"/>
+          <w:noProof/>
+          <w:color w:val="000000"/>
+          <w:sz w:val="20"/>
+          <w:szCs w:val="20"/>
+        </w:rPr>
+        <w:t>HorizAlign.</w:t>
+      </w:r>
+      <w:r>
+        <w:rPr>
+          <w:rFonts w:ascii="Consolas" w:hAnsi="Consolas" w:cs="Consolas"/>
+          <w:b/>
+          <w:bCs/>
+          <w:i/>
+          <w:iCs/>
+          <w:noProof/>
+          <w:color w:val="0000C0"/>
+          <w:sz w:val="20"/>
+          <w:szCs w:val="20"/>
+        </w:rPr>
+        <w:t>CENTER</w:t>
       </w:r>
       <w:r>
         <w:rPr>
@@ -44015,13 +44912,13 @@
       <w:pPr>
         <w:pStyle w:val="Heading1"/>
       </w:pPr>
-      <w:bookmarkStart w:id="37" w:name="_Writing_a_custom"/>
-      <w:bookmarkStart w:id="38" w:name="_Toc440115928"/>
+      <w:bookmarkStart w:id="36" w:name="_Writing_a_custom"/>
+      <w:bookmarkStart w:id="37" w:name="_Toc440115928"/>
+      <w:bookmarkEnd w:id="36"/>
+      <w:r>
+        <w:t>Useful links</w:t>
+      </w:r>
       <w:bookmarkEnd w:id="37"/>
-      <w:r>
-        <w:t>Useful links</w:t>
-      </w:r>
-      <w:bookmarkEnd w:id="38"/>
     </w:p>
     <w:p>
       <w:pPr>
@@ -44178,7 +45075,6 @@
         <w:docPartUnique/>
       </w:docPartObj>
     </w:sdtPr>
-    <w:sdtEndPr/>
     <w:sdtContent>
       <w:p>
         <w:pPr>
@@ -44197,7 +45093,7 @@
           <w:rPr>
             <w:noProof/>
           </w:rPr>
-          <w:t>24</w:t>
+          <w:t>9</w:t>
         </w:r>
         <w:r>
           <w:rPr>
@@ -44279,7 +45175,6 @@
           <w:dataBinding w:prefixMappings="xmlns:ns0='http://schemas.openxmlformats.org/package/2006/metadata/core-properties' xmlns:ns1='http://purl.org/dc/elements/1.1/'" w:xpath="/ns0:coreProperties[1]/ns1:title[1]" w:storeItemID="{6C3C8BC8-F283-45AE-878A-BAB7291924A1}"/>
           <w:text/>
         </w:sdtPr>
-        <w:sdtEndPr/>
         <w:sdtContent>
           <w:tc>
             <w:tcPr>
@@ -44304,15 +45199,7 @@
                   <w:sz w:val="24"/>
                   <w:szCs w:val="24"/>
                 </w:rPr>
-                <w:t>Katechaki java reporting t</w:t>
-              </w:r>
-              <w:r>
-                <w:rPr>
-                  <w:rFonts w:asciiTheme="majorHAnsi" w:eastAsiaTheme="majorEastAsia" w:hAnsiTheme="majorHAnsi" w:cstheme="majorBidi"/>
-                  <w:sz w:val="24"/>
-                  <w:szCs w:val="24"/>
-                </w:rPr>
-                <w:t>utorial</w:t>
+                <w:t>Katechaki java reporting tutorial</w:t>
               </w:r>
             </w:p>
           </w:tc>
@@ -46952,7 +47839,7 @@
 </file>
 
 <file path=customXml/itemProps1.xml><?xml version="1.0" encoding="utf-8"?>
-<ds:datastoreItem xmlns:ds="http://schemas.openxmlformats.org/officeDocument/2006/customXml" ds:itemID="{2A69BEF5-20B3-4AAE-9B34-41C4686AE12B}">
+<ds:datastoreItem xmlns:ds="http://schemas.openxmlformats.org/officeDocument/2006/customXml" ds:itemID="{440D4963-FBEE-42CE-86F3-6F56B0CB709E}">
   <ds:schemaRefs>
     <ds:schemaRef ds:uri="http://schemas.openxmlformats.org/officeDocument/2006/bibliography"/>
   </ds:schemaRefs>

</xml_diff>